<commit_message>
Cambio Guía de estilo para práctica 4
</commit_message>
<xml_diff>
--- a/Práctica4/Guía de estilo.docx
+++ b/Práctica4/Guía de estilo.docx
@@ -182,7 +182,15 @@
                   <w:sz w:val="28"/>
                   <w:szCs w:val="28"/>
                 </w:rPr>
-                <w:t>Práctica 3</w:t>
+                <w:t xml:space="preserve">Práctica </w:t>
+              </w:r>
+              <w:r>
+                <w:rPr>
+                  <w:color w:val="4472C4" w:themeColor="accent1"/>
+                  <w:sz w:val="28"/>
+                  <w:szCs w:val="28"/>
+                </w:rPr>
+                <w:t>4</w:t>
               </w:r>
             </w:p>
           </w:sdtContent>
@@ -272,7 +280,7 @@
                                   <w:tag w:val=""/>
                                   <w:id w:val="197127006"/>
                                   <w:dataBinding w:prefixMappings="xmlns:ns0='http://schemas.microsoft.com/office/2006/coverPageProps' " w:xpath="/ns0:CoverPageProperties[1]/ns0:PublishDate[1]" w:storeItemID="{55AF091B-3C7A-41E3-B477-F2FDAA23CFDA}"/>
-                                  <w:date w:fullDate="2022-11-07T00:00:00Z">
+                                  <w:date>
                                     <w:dateFormat w:val="d 'de' MMMM 'de' yyyy"/>
                                     <w:lid w:val="es-ES"/>
                                     <w:storeMappedDataAs w:val="dateTime"/>
@@ -303,7 +311,7 @@
                                         <w:delText>24 de octubre de 2022</w:delText>
                                       </w:r>
                                     </w:del>
-                                    <w:ins w:id="1" w:author="ANTONIO MARÍN MARTÍNEZ" w:date="2022-11-04T08:26:00Z">
+                                    <w:ins w:id="1" w:author="ANTONIO MARÍN MARTÍNEZ" w:date="2022-11-25T12:12:00Z">
                                       <w:r>
                                         <w:rPr>
                                           <w:caps/>
@@ -311,7 +319,18 @@
                                           <w:sz w:val="28"/>
                                           <w:szCs w:val="28"/>
                                         </w:rPr>
-                                        <w:t>7 de noviembre de 2022</w:t>
+                                        <w:t>28</w:t>
+                                      </w:r>
+                                    </w:ins>
+                                    <w:ins w:id="2" w:author="ANTONIO MARÍN MARTÍNEZ" w:date="2022-11-04T08:26:00Z">
+                                      <w:r>
+                                        <w:rPr>
+                                          <w:caps/>
+                                          <w:color w:val="4472C4" w:themeColor="accent1"/>
+                                          <w:sz w:val="28"/>
+                                          <w:szCs w:val="28"/>
+                                        </w:rPr>
+                                        <w:t xml:space="preserve"> de noviembre de 2022</w:t>
                                       </w:r>
                                     </w:ins>
                                   </w:p>
@@ -418,7 +437,7 @@
                             <w:tag w:val=""/>
                             <w:id w:val="197127006"/>
                             <w:dataBinding w:prefixMappings="xmlns:ns0='http://schemas.microsoft.com/office/2006/coverPageProps' " w:xpath="/ns0:CoverPageProperties[1]/ns0:PublishDate[1]" w:storeItemID="{55AF091B-3C7A-41E3-B477-F2FDAA23CFDA}"/>
-                            <w:date w:fullDate="2022-11-07T00:00:00Z">
+                            <w:date>
                               <w:dateFormat w:val="d 'de' MMMM 'de' yyyy"/>
                               <w:lid w:val="es-ES"/>
                               <w:storeMappedDataAs w:val="dateTime"/>
@@ -438,7 +457,7 @@
                                   <w:szCs w:val="28"/>
                                 </w:rPr>
                               </w:pPr>
-                              <w:del w:id="2" w:author="ANTONIO MARÍN MARTÍNEZ" w:date="2022-11-04T08:26:00Z">
+                              <w:del w:id="3" w:author="ANTONIO MARÍN MARTÍNEZ" w:date="2022-11-04T08:26:00Z">
                                 <w:r>
                                   <w:rPr>
                                     <w:caps/>
@@ -449,7 +468,7 @@
                                   <w:delText>24 de octubre de 2022</w:delText>
                                 </w:r>
                               </w:del>
-                              <w:ins w:id="3" w:author="ANTONIO MARÍN MARTÍNEZ" w:date="2022-11-04T08:26:00Z">
+                              <w:ins w:id="4" w:author="ANTONIO MARÍN MARTÍNEZ" w:date="2022-11-25T12:12:00Z">
                                 <w:r>
                                   <w:rPr>
                                     <w:caps/>
@@ -457,7 +476,18 @@
                                     <w:sz w:val="28"/>
                                     <w:szCs w:val="28"/>
                                   </w:rPr>
-                                  <w:t>7 de noviembre de 2022</w:t>
+                                  <w:t>28</w:t>
+                                </w:r>
+                              </w:ins>
+                              <w:ins w:id="5" w:author="ANTONIO MARÍN MARTÍNEZ" w:date="2022-11-04T08:26:00Z">
+                                <w:r>
+                                  <w:rPr>
+                                    <w:caps/>
+                                    <w:color w:val="4472C4" w:themeColor="accent1"/>
+                                    <w:sz w:val="28"/>
+                                    <w:szCs w:val="28"/>
+                                  </w:rPr>
+                                  <w:t xml:space="preserve"> de noviembre de 2022</w:t>
                                 </w:r>
                               </w:ins>
                             </w:p>
@@ -1558,7 +1588,7 @@
               <w:sz w:val="22"/>
               <w:szCs w:val="22"/>
             </w:rPr>
-            <w:t>https://github.com/Antonio-Marin/DSI-Practicas-MarinMartinez-Antonio/tree/main/Pr%C3%A1ctica3</w:t>
+            <w:t>https://github.com/Antonio-Marin/DSI-Practicas-MarinMartinez-Antonio/tree/main/Pr%C3%A1ctica4</w:t>
           </w:r>
         </w:p>
       </w:sdtContent>
@@ -1571,11 +1601,11 @@
           <w:numId w:val="1"/>
         </w:numPr>
       </w:pPr>
-      <w:bookmarkStart w:id="4" w:name="_Toc117079417"/>
+      <w:bookmarkStart w:id="6" w:name="_Toc117079417"/>
       <w:r>
         <w:t>Público objetivo.</w:t>
       </w:r>
-      <w:bookmarkEnd w:id="4"/>
+      <w:bookmarkEnd w:id="6"/>
     </w:p>
     <w:p>
       <w:pPr>
@@ -1812,7 +1842,7 @@
           <w:numId w:val="1"/>
         </w:numPr>
       </w:pPr>
-      <w:bookmarkStart w:id="5" w:name="_Toc117079418"/>
+      <w:bookmarkStart w:id="7" w:name="_Toc117079418"/>
       <w:r>
         <w:t>Requi</w:t>
       </w:r>
@@ -1828,7 +1858,7 @@
       <w:r>
         <w:t>.</w:t>
       </w:r>
-      <w:bookmarkEnd w:id="5"/>
+      <w:bookmarkEnd w:id="7"/>
     </w:p>
     <w:p>
       <w:pPr>
@@ -1996,11 +2026,11 @@
           <w:numId w:val="1"/>
         </w:numPr>
       </w:pPr>
-      <w:bookmarkStart w:id="6" w:name="_Toc117079419"/>
+      <w:bookmarkStart w:id="8" w:name="_Toc117079419"/>
       <w:r>
         <w:t>Tono.</w:t>
       </w:r>
-      <w:bookmarkEnd w:id="6"/>
+      <w:bookmarkEnd w:id="8"/>
     </w:p>
     <w:p>
       <w:pPr>
@@ -2132,7 +2162,7 @@
           <w:numId w:val="1"/>
         </w:numPr>
       </w:pPr>
-      <w:bookmarkStart w:id="7" w:name="_Toc117079420"/>
+      <w:bookmarkStart w:id="9" w:name="_Toc117079420"/>
       <w:r>
         <w:t>E</w:t>
       </w:r>
@@ -2142,7 +2172,7 @@
       <w:r>
         <w:t>tructura.</w:t>
       </w:r>
-      <w:bookmarkEnd w:id="7"/>
+      <w:bookmarkEnd w:id="9"/>
       <w:r>
         <w:t xml:space="preserve"> </w:t>
       </w:r>
@@ -2205,11 +2235,11 @@
           <w:numId w:val="1"/>
         </w:numPr>
       </w:pPr>
-      <w:bookmarkStart w:id="8" w:name="_Toc117079421"/>
+      <w:bookmarkStart w:id="10" w:name="_Toc117079421"/>
       <w:r>
         <w:t>Contenido.</w:t>
       </w:r>
-      <w:bookmarkEnd w:id="8"/>
+      <w:bookmarkEnd w:id="10"/>
     </w:p>
     <w:p>
       <w:pPr>
@@ -2264,11 +2294,11 @@
           <w:numId w:val="1"/>
         </w:numPr>
       </w:pPr>
-      <w:bookmarkStart w:id="9" w:name="_Toc117079422"/>
+      <w:bookmarkStart w:id="11" w:name="_Toc117079422"/>
       <w:r>
         <w:t>Forma.</w:t>
       </w:r>
-      <w:bookmarkEnd w:id="9"/>
+      <w:bookmarkEnd w:id="11"/>
     </w:p>
     <w:p>
       <w:pPr>
@@ -2322,7 +2352,7 @@
       <w:r>
         <w:t xml:space="preserve">: </w:t>
       </w:r>
-      <w:del w:id="10" w:author="ANTONIO MARÍN MARTÍNEZ" w:date="2022-11-06T21:01:00Z">
+      <w:del w:id="12" w:author="ANTONIO MARÍN MARTÍNEZ" w:date="2022-11-06T21:01:00Z">
         <w:r>
           <w:delText xml:space="preserve">para esto he pensado como la mayoría del texto proporcionado son definiciones o relaciones que disponen de un título, este título estará en mayúsculas y usaran la fuente </w:delText>
         </w:r>
@@ -2333,12 +2363,12 @@
           <w:delText xml:space="preserve"> para destacar a la vista del público</w:delText>
         </w:r>
       </w:del>
-      <w:ins w:id="11" w:author="ANTONIO MARÍN MARTÍNEZ" w:date="2022-11-06T21:01:00Z">
+      <w:ins w:id="13" w:author="ANTONIO MARÍN MARTÍNEZ" w:date="2022-11-06T21:01:00Z">
         <w:r>
           <w:t>para el nombre de la página u</w:t>
         </w:r>
       </w:ins>
-      <w:ins w:id="12" w:author="ANTONIO MARÍN MARTÍNEZ" w:date="2022-11-06T21:03:00Z">
+      <w:ins w:id="14" w:author="ANTONIO MARÍN MARTÍNEZ" w:date="2022-11-06T21:03:00Z">
         <w:r>
           <w:t>saremos la fuente fuego fatuo</w:t>
         </w:r>
@@ -2346,24 +2376,22 @@
       <w:r>
         <w:t xml:space="preserve">, seguido de la </w:t>
       </w:r>
-      <w:proofErr w:type="spellStart"/>
-      <w:ins w:id="13" w:author="ANTONIO MARÍN MARTÍNEZ" w:date="2022-11-06T21:04:00Z">
+      <w:ins w:id="15" w:author="ANTONIO MARÍN MARTÍNEZ" w:date="2022-11-06T21:04:00Z">
         <w:r>
           <w:t>tiulos</w:t>
         </w:r>
       </w:ins>
-      <w:proofErr w:type="spellEnd"/>
-      <w:ins w:id="14" w:author="ANTONIO MARÍN MARTÍNEZ" w:date="2022-11-06T21:05:00Z">
+      <w:ins w:id="16" w:author="ANTONIO MARÍN MARTÍNEZ" w:date="2022-11-06T21:05:00Z">
         <w:r>
           <w:t xml:space="preserve"> y las </w:t>
         </w:r>
       </w:ins>
-      <w:del w:id="15" w:author="ANTONIO MARÍN MARTÍNEZ" w:date="2022-11-06T21:05:00Z">
+      <w:del w:id="17" w:author="ANTONIO MARÍN MARTÍNEZ" w:date="2022-11-06T21:05:00Z">
         <w:r>
           <w:delText>definición</w:delText>
         </w:r>
       </w:del>
-      <w:ins w:id="16" w:author="ANTONIO MARÍN MARTÍNEZ" w:date="2022-11-06T21:05:00Z">
+      <w:ins w:id="18" w:author="ANTONIO MARÍN MARTÍNEZ" w:date="2022-11-06T21:05:00Z">
         <w:r>
           <w:t xml:space="preserve"> definiciones</w:t>
         </w:r>
@@ -2371,7 +2399,6 @@
       <w:r>
         <w:t xml:space="preserve"> con la fuente </w:t>
       </w:r>
-      <w:proofErr w:type="spellStart"/>
       <w:r>
         <w:rPr>
           <w:rFonts w:cstheme="minorHAnsi"/>
@@ -2384,24 +2411,23 @@
         </w:rPr>
         <w:t>ahnschrift</w:t>
       </w:r>
-      <w:proofErr w:type="spellEnd"/>
       <w:r>
         <w:t xml:space="preserve"> </w:t>
       </w:r>
       <w:r>
         <w:t>para facilitar su lectura</w:t>
       </w:r>
-      <w:ins w:id="17" w:author="ANTONIO MARÍN MARTÍNEZ" w:date="2022-11-06T21:06:00Z">
+      <w:ins w:id="19" w:author="ANTONIO MARÍN MARTÍNEZ" w:date="2022-11-06T21:06:00Z">
         <w:r>
           <w:t xml:space="preserve"> y el índice usará</w:t>
         </w:r>
       </w:ins>
-      <w:ins w:id="18" w:author="ANTONIO MARÍN MARTÍNEZ" w:date="2022-11-06T21:07:00Z">
+      <w:ins w:id="20" w:author="ANTONIO MARÍN MARTÍNEZ" w:date="2022-11-06T21:07:00Z">
         <w:r>
           <w:t xml:space="preserve"> la fuente</w:t>
         </w:r>
       </w:ins>
-      <w:ins w:id="19" w:author="ANTONIO MARÍN MARTÍNEZ" w:date="2022-11-06T21:10:00Z">
+      <w:ins w:id="21" w:author="ANTONIO MARÍN MARTÍNEZ" w:date="2022-11-06T21:10:00Z">
         <w:r>
           <w:t xml:space="preserve"> Arial</w:t>
         </w:r>
@@ -2483,7 +2509,7 @@
       <w:pPr>
         <w:jc w:val="center"/>
         <w:rPr>
-          <w:ins w:id="20" w:author="ANTONIO MARÍN MARTÍNEZ" w:date="2022-11-06T21:11:00Z"/>
+          <w:ins w:id="22" w:author="ANTONIO MARÍN MARTÍNEZ" w:date="2022-11-06T21:11:00Z"/>
           <w:rFonts w:cstheme="minorHAnsi"/>
         </w:rPr>
       </w:pPr>
@@ -2493,7 +2519,6 @@
         </w:rPr>
         <w:t xml:space="preserve">(Fuente </w:t>
       </w:r>
-      <w:proofErr w:type="spellStart"/>
       <w:r>
         <w:rPr>
           <w:rFonts w:cstheme="minorHAnsi"/>
@@ -2504,14 +2529,7 @@
         <w:rPr>
           <w:rFonts w:cstheme="minorHAnsi"/>
         </w:rPr>
-        <w:t>ahnschrift</w:t>
-      </w:r>
-      <w:proofErr w:type="spellEnd"/>
-      <w:r>
-        <w:rPr>
-          <w:rFonts w:cstheme="minorHAnsi"/>
-        </w:rPr>
-        <w:t>)</w:t>
+        <w:t>ahnschrift)</w:t>
       </w:r>
     </w:p>
     <w:p>
@@ -2523,16 +2541,16 @@
         </w:numPr>
         <w:jc w:val="center"/>
         <w:rPr>
-          <w:ins w:id="21" w:author="ANTONIO MARÍN MARTÍNEZ" w:date="2022-11-06T21:11:00Z"/>
+          <w:ins w:id="23" w:author="ANTONIO MARÍN MARTÍNEZ" w:date="2022-11-06T21:11:00Z"/>
           <w:rFonts w:ascii="Arial" w:hAnsi="Arial" w:cs="Arial"/>
-          <w:rPrChange w:id="22" w:author="ANTONIO MARÍN MARTÍNEZ" w:date="2022-11-06T21:12:00Z">
+          <w:rPrChange w:id="24" w:author="ANTONIO MARÍN MARTÍNEZ" w:date="2022-11-06T21:12:00Z">
             <w:rPr>
-              <w:ins w:id="23" w:author="ANTONIO MARÍN MARTÍNEZ" w:date="2022-11-06T21:11:00Z"/>
+              <w:ins w:id="25" w:author="ANTONIO MARÍN MARTÍNEZ" w:date="2022-11-06T21:11:00Z"/>
               <w:rFonts w:cstheme="minorHAnsi"/>
             </w:rPr>
           </w:rPrChange>
         </w:rPr>
-        <w:pPrChange w:id="24" w:author="ANTONIO MARÍN MARTÍNEZ" w:date="2022-11-06T21:11:00Z">
+        <w:pPrChange w:id="26" w:author="ANTONIO MARÍN MARTÍNEZ" w:date="2022-11-06T21:11:00Z">
           <w:pPr>
             <w:pStyle w:val="Prrafodelista"/>
             <w:numPr>
@@ -2542,11 +2560,11 @@
           </w:pPr>
         </w:pPrChange>
       </w:pPr>
-      <w:ins w:id="25" w:author="ANTONIO MARÍN MARTÍNEZ" w:date="2022-11-06T21:11:00Z">
+      <w:ins w:id="27" w:author="ANTONIO MARÍN MARTÍNEZ" w:date="2022-11-06T21:11:00Z">
         <w:r>
           <w:rPr>
             <w:rFonts w:ascii="Arial" w:hAnsi="Arial" w:cs="Arial"/>
-            <w:rPrChange w:id="26" w:author="ANTONIO MARÍN MARTÍNEZ" w:date="2022-11-06T21:12:00Z">
+            <w:rPrChange w:id="28" w:author="ANTONIO MARÍN MARTÍNEZ" w:date="2022-11-06T21:12:00Z">
               <w:rPr>
                 <w:rFonts w:cstheme="minorHAnsi"/>
               </w:rPr>
@@ -2565,16 +2583,16 @@
         </w:numPr>
         <w:jc w:val="center"/>
         <w:rPr>
-          <w:ins w:id="27" w:author="ANTONIO MARÍN MARTÍNEZ" w:date="2022-11-06T21:11:00Z"/>
+          <w:ins w:id="29" w:author="ANTONIO MARÍN MARTÍNEZ" w:date="2022-11-06T21:11:00Z"/>
           <w:rFonts w:ascii="Arial" w:hAnsi="Arial" w:cs="Arial"/>
-          <w:rPrChange w:id="28" w:author="ANTONIO MARÍN MARTÍNEZ" w:date="2022-11-06T21:12:00Z">
+          <w:rPrChange w:id="30" w:author="ANTONIO MARÍN MARTÍNEZ" w:date="2022-11-06T21:12:00Z">
             <w:rPr>
-              <w:ins w:id="29" w:author="ANTONIO MARÍN MARTÍNEZ" w:date="2022-11-06T21:11:00Z"/>
+              <w:ins w:id="31" w:author="ANTONIO MARÍN MARTÍNEZ" w:date="2022-11-06T21:11:00Z"/>
               <w:rFonts w:cstheme="minorHAnsi"/>
             </w:rPr>
           </w:rPrChange>
         </w:rPr>
-        <w:pPrChange w:id="30" w:author="ANTONIO MARÍN MARTÍNEZ" w:date="2022-11-06T21:11:00Z">
+        <w:pPrChange w:id="32" w:author="ANTONIO MARÍN MARTÍNEZ" w:date="2022-11-06T21:11:00Z">
           <w:pPr>
             <w:pStyle w:val="Prrafodelista"/>
             <w:numPr>
@@ -2584,11 +2602,11 @@
           </w:pPr>
         </w:pPrChange>
       </w:pPr>
-      <w:ins w:id="31" w:author="ANTONIO MARÍN MARTÍNEZ" w:date="2022-11-06T21:11:00Z">
+      <w:ins w:id="33" w:author="ANTONIO MARÍN MARTÍNEZ" w:date="2022-11-06T21:11:00Z">
         <w:r>
           <w:rPr>
             <w:rFonts w:ascii="Arial" w:hAnsi="Arial" w:cs="Arial"/>
-            <w:rPrChange w:id="32" w:author="ANTONIO MARÍN MARTÍNEZ" w:date="2022-11-06T21:12:00Z">
+            <w:rPrChange w:id="34" w:author="ANTONIO MARÍN MARTÍNEZ" w:date="2022-11-06T21:12:00Z">
               <w:rPr>
                 <w:rFonts w:cstheme="minorHAnsi"/>
               </w:rPr>
@@ -2607,21 +2625,21 @@
         </w:numPr>
         <w:jc w:val="center"/>
         <w:rPr>
-          <w:ins w:id="33" w:author="ANTONIO MARÍN MARTÍNEZ" w:date="2022-11-06T21:11:00Z"/>
+          <w:ins w:id="35" w:author="ANTONIO MARÍN MARTÍNEZ" w:date="2022-11-06T21:11:00Z"/>
           <w:rFonts w:ascii="Arial" w:hAnsi="Arial" w:cs="Arial"/>
-          <w:rPrChange w:id="34" w:author="ANTONIO MARÍN MARTÍNEZ" w:date="2022-11-06T21:12:00Z">
+          <w:rPrChange w:id="36" w:author="ANTONIO MARÍN MARTÍNEZ" w:date="2022-11-06T21:12:00Z">
             <w:rPr>
-              <w:ins w:id="35" w:author="ANTONIO MARÍN MARTÍNEZ" w:date="2022-11-06T21:11:00Z"/>
+              <w:ins w:id="37" w:author="ANTONIO MARÍN MARTÍNEZ" w:date="2022-11-06T21:11:00Z"/>
               <w:rFonts w:cstheme="minorHAnsi"/>
             </w:rPr>
           </w:rPrChange>
         </w:rPr>
       </w:pPr>
-      <w:ins w:id="36" w:author="ANTONIO MARÍN MARTÍNEZ" w:date="2022-11-06T21:11:00Z">
+      <w:ins w:id="38" w:author="ANTONIO MARÍN MARTÍNEZ" w:date="2022-11-06T21:11:00Z">
         <w:r>
           <w:rPr>
             <w:rFonts w:ascii="Arial" w:hAnsi="Arial" w:cs="Arial"/>
-            <w:rPrChange w:id="37" w:author="ANTONIO MARÍN MARTÍNEZ" w:date="2022-11-06T21:12:00Z">
+            <w:rPrChange w:id="39" w:author="ANTONIO MARÍN MARTÍNEZ" w:date="2022-11-06T21:12:00Z">
               <w:rPr>
                 <w:rFonts w:cstheme="minorHAnsi"/>
               </w:rPr>
@@ -2637,13 +2655,13 @@
         <w:rPr>
           <w:rFonts w:cstheme="minorHAnsi"/>
         </w:rPr>
-        <w:pPrChange w:id="38" w:author="ANTONIO MARÍN MARTÍNEZ" w:date="2022-11-06T21:11:00Z">
+        <w:pPrChange w:id="40" w:author="ANTONIO MARÍN MARTÍNEZ" w:date="2022-11-06T21:11:00Z">
           <w:pPr>
             <w:jc w:val="center"/>
           </w:pPr>
         </w:pPrChange>
       </w:pPr>
-      <w:ins w:id="39" w:author="ANTONIO MARÍN MARTÍNEZ" w:date="2022-11-06T21:11:00Z">
+      <w:ins w:id="41" w:author="ANTONIO MARÍN MARTÍNEZ" w:date="2022-11-06T21:11:00Z">
         <w:r>
           <w:rPr>
             <w:rFonts w:cstheme="minorHAnsi"/>
@@ -2753,11 +2771,11 @@
       <w:pPr>
         <w:ind w:left="348"/>
         <w:rPr>
-          <w:del w:id="40" w:author="ANTONIO MARÍN MARTÍNEZ" w:date="2022-11-07T09:14:00Z"/>
+          <w:del w:id="42" w:author="ANTONIO MARÍN MARTÍNEZ" w:date="2022-11-07T09:14:00Z"/>
           <w:noProof/>
         </w:rPr>
       </w:pPr>
-      <w:ins w:id="41" w:author="ANTONIO MARÍN MARTÍNEZ" w:date="2022-11-07T09:14:00Z">
+      <w:ins w:id="43" w:author="ANTONIO MARÍN MARTÍNEZ" w:date="2022-11-07T09:14:00Z">
         <w:r>
           <w:rPr>
             <w:noProof/>
@@ -2765,7 +2783,7 @@
           <w:t>A</w:t>
         </w:r>
       </w:ins>
-      <w:ins w:id="42" w:author="ANTONIO MARÍN MARTÍNEZ" w:date="2022-11-07T09:15:00Z">
+      <w:ins w:id="44" w:author="ANTONIO MARÍN MARTÍNEZ" w:date="2022-11-07T09:15:00Z">
         <w:r>
           <w:rPr>
             <w:noProof/>
@@ -2773,7 +2791,7 @@
           <w:t xml:space="preserve">l final solo he usado los colores sin tachar, el rojo para los hiperenlaces y el </w:t>
         </w:r>
       </w:ins>
-      <w:ins w:id="43" w:author="ANTONIO MARÍN MARTÍNEZ" w:date="2022-11-07T09:16:00Z">
+      <w:ins w:id="45" w:author="ANTONIO MARÍN MARTÍNEZ" w:date="2022-11-07T09:16:00Z">
         <w:r>
           <w:rPr>
             <w:noProof/>
@@ -2781,7 +2799,7 @@
           <w:t>beis para el fondo de la página</w:t>
         </w:r>
       </w:ins>
-      <w:ins w:id="44" w:author="ANTONIO MARÍN MARTÍNEZ" w:date="2022-11-07T09:19:00Z">
+      <w:ins w:id="46" w:author="ANTONIO MARÍN MARTÍNEZ" w:date="2022-11-07T09:19:00Z">
         <w:r>
           <w:rPr>
             <w:noProof/>
@@ -2789,7 +2807,7 @@
           <w:t>,</w:t>
         </w:r>
       </w:ins>
-      <w:ins w:id="45" w:author="ANTONIO MARÍN MARTÍNEZ" w:date="2022-11-07T09:16:00Z">
+      <w:ins w:id="47" w:author="ANTONIO MARÍN MARTÍNEZ" w:date="2022-11-07T09:16:00Z">
         <w:r>
           <w:rPr>
             <w:noProof/>
@@ -2797,7 +2815,7 @@
           <w:t xml:space="preserve"> debido a que los tachadas son</w:t>
         </w:r>
       </w:ins>
-      <w:ins w:id="46" w:author="ANTONIO MARÍN MARTÍNEZ" w:date="2022-11-07T09:19:00Z">
+      <w:ins w:id="48" w:author="ANTONIO MARÍN MARTÍNEZ" w:date="2022-11-07T09:19:00Z">
         <w:r>
           <w:rPr>
             <w:noProof/>
@@ -2805,7 +2823,7 @@
           <w:t xml:space="preserve"> muy parecida a la otra paleta y hay poco contraste. El negro al ser muy parecido al #000000, no lo he usado.</w:t>
         </w:r>
       </w:ins>
-      <w:ins w:id="47" w:author="ANTONIO MARÍN MARTÍNEZ" w:date="2022-11-07T09:16:00Z">
+      <w:ins w:id="49" w:author="ANTONIO MARÍN MARTÍNEZ" w:date="2022-11-07T09:16:00Z">
         <w:r>
           <w:rPr>
             <w:noProof/>
@@ -2813,7 +2831,7 @@
           <w:t xml:space="preserve"> </w:t>
         </w:r>
       </w:ins>
-      <w:ins w:id="48" w:author="ANTONIO MARÍN MARTÍNEZ" w:date="2022-11-07T09:15:00Z">
+      <w:ins w:id="50" w:author="ANTONIO MARÍN MARTÍNEZ" w:date="2022-11-07T09:15:00Z">
         <w:r>
           <w:rPr>
             <w:noProof/>
@@ -2821,7 +2839,7 @@
           <w:t xml:space="preserve"> </w:t>
         </w:r>
       </w:ins>
-      <w:del w:id="49" w:author="ANTONIO MARÍN MARTÍNEZ" w:date="2022-11-07T09:14:00Z">
+      <w:del w:id="51" w:author="ANTONIO MARÍN MARTÍNEZ" w:date="2022-11-07T09:14:00Z">
         <w:r>
           <w:rPr>
             <w:noProof/>
@@ -2841,7 +2859,7 @@
       <w:pPr>
         <w:ind w:left="360"/>
       </w:pPr>
-      <w:ins w:id="50" w:author="ANTONIO MARÍN MARTÍNEZ" w:date="2022-11-07T09:15:00Z">
+      <w:ins w:id="52" w:author="ANTONIO MARÍN MARTÍNEZ" w:date="2022-11-07T09:15:00Z">
         <w:r>
           <w:rPr>
             <w:noProof/>
@@ -2929,7 +2947,7 @@
           </mc:AlternateContent>
         </w:r>
       </w:ins>
-      <w:ins w:id="51" w:author="ANTONIO MARÍN MARTÍNEZ" w:date="2022-11-07T09:14:00Z">
+      <w:ins w:id="53" w:author="ANTONIO MARÍN MARTÍNEZ" w:date="2022-11-07T09:14:00Z">
         <w:r>
           <w:rPr>
             <w:noProof/>
@@ -3178,31 +3196,10 @@
         <w:t xml:space="preserve"> p</w:t>
       </w:r>
       <w:r>
-        <w:t xml:space="preserve">ara este contenido usare páginas que dispongan de imágenes que puedan ser usadas libremente como por ejemplo </w:t>
-      </w:r>
-      <w:proofErr w:type="spellStart"/>
-      <w:r>
-        <w:t>unsplash</w:t>
-      </w:r>
-      <w:proofErr w:type="spellEnd"/>
-      <w:r>
-        <w:t xml:space="preserve"> para fotografías y para iconos/logotipo </w:t>
-      </w:r>
-      <w:proofErr w:type="spellStart"/>
-      <w:r>
-        <w:t>undraw</w:t>
-      </w:r>
-      <w:proofErr w:type="spellEnd"/>
-      <w:r>
-        <w:t xml:space="preserve"> y </w:t>
-      </w:r>
-      <w:proofErr w:type="spellStart"/>
-      <w:r>
-        <w:t>boxicons</w:t>
-      </w:r>
-      <w:proofErr w:type="spellEnd"/>
-      <w:r>
-        <w:t>, estas páginas son de gran ayuda a la hora de usar este tipo de elementos y tienen una fácil accesibilidad.</w:t>
+        <w:t>ara este contenido usare páginas que dispongan de imágenes que puedan ser usadas libremente como por ejemplo unsplash</w:t>
+      </w:r>
+      <w:r>
+        <w:t xml:space="preserve"> para fotografías y para iconos/logotipo undraw y boxicons, estas páginas son de gran ayuda a la hora de usar este tipo de elementos y tienen una fácil accesibilidad.</w:t>
       </w:r>
     </w:p>
     <w:p>
@@ -3213,16 +3210,11 @@
           <w:numId w:val="1"/>
         </w:numPr>
       </w:pPr>
-      <w:bookmarkStart w:id="52" w:name="_Toc117079423"/>
-      <w:proofErr w:type="spellStart"/>
-      <w:r>
-        <w:t>Wireframe</w:t>
-      </w:r>
-      <w:proofErr w:type="spellEnd"/>
-      <w:r>
-        <w:t>.</w:t>
-      </w:r>
-      <w:bookmarkEnd w:id="52"/>
+      <w:bookmarkStart w:id="54" w:name="_Toc117079423"/>
+      <w:r>
+        <w:t>Wireframe.</w:t>
+      </w:r>
+      <w:bookmarkEnd w:id="54"/>
     </w:p>
     <w:p/>
     <w:p>
@@ -3241,7 +3233,7 @@
         </w:rPr>
         <w:t xml:space="preserve">Nombre de la página </w:t>
       </w:r>
-      <w:del w:id="53" w:author="ANTONIO MARÍN MARTÍNEZ" w:date="2022-11-06T23:17:00Z">
+      <w:del w:id="55" w:author="ANTONIO MARÍN MARTÍNEZ" w:date="2022-11-06T23:17:00Z">
         <w:r>
           <w:rPr>
             <w:b/>
@@ -3253,7 +3245,7 @@
       <w:r>
         <w:t>: situada</w:t>
       </w:r>
-      <w:del w:id="54" w:author="ANTONIO MARÍN MARTÍNEZ" w:date="2022-11-06T23:17:00Z">
+      <w:del w:id="56" w:author="ANTONIO MARÍN MARTÍNEZ" w:date="2022-11-06T23:17:00Z">
         <w:r>
           <w:delText>s</w:delText>
         </w:r>
@@ -3261,22 +3253,22 @@
       <w:r>
         <w:t xml:space="preserve"> al principio de la página para que vea el usuario en la página que se encuentra.</w:t>
       </w:r>
-      <w:ins w:id="55" w:author="ANTONIO MARÍN MARTÍNEZ" w:date="2022-11-07T09:06:00Z">
+      <w:ins w:id="57" w:author="ANTONIO MARÍN MARTÍNEZ" w:date="2022-11-07T09:06:00Z">
         <w:r>
           <w:t xml:space="preserve"> Al final no he visto necesario el logo para una p</w:t>
         </w:r>
       </w:ins>
-      <w:ins w:id="56" w:author="ANTONIO MARÍN MARTÍNEZ" w:date="2022-11-07T09:07:00Z">
+      <w:ins w:id="58" w:author="ANTONIO MARÍN MARTÍNEZ" w:date="2022-11-07T09:07:00Z">
         <w:r>
           <w:t>á</w:t>
         </w:r>
       </w:ins>
-      <w:ins w:id="57" w:author="ANTONIO MARÍN MARTÍNEZ" w:date="2022-11-07T09:06:00Z">
+      <w:ins w:id="59" w:author="ANTONIO MARÍN MARTÍNEZ" w:date="2022-11-07T09:06:00Z">
         <w:r>
           <w:t>gina</w:t>
         </w:r>
       </w:ins>
-      <w:ins w:id="58" w:author="ANTONIO MARÍN MARTÍNEZ" w:date="2022-11-07T09:07:00Z">
+      <w:ins w:id="60" w:author="ANTONIO MARÍN MARTÍNEZ" w:date="2022-11-07T09:07:00Z">
         <w:r>
           <w:t>.</w:t>
         </w:r>
@@ -3352,10 +3344,10 @@
         </w:numPr>
         <w:spacing w:line="256" w:lineRule="auto"/>
         <w:rPr>
-          <w:del w:id="59" w:author="ANTONIO MARÍN MARTÍNEZ" w:date="2022-11-06T21:34:00Z"/>
+          <w:del w:id="61" w:author="ANTONIO MARÍN MARTÍNEZ" w:date="2022-11-06T21:34:00Z"/>
         </w:rPr>
       </w:pPr>
-      <w:del w:id="60" w:author="ANTONIO MARÍN MARTÍNEZ" w:date="2022-11-06T21:34:00Z">
+      <w:del w:id="62" w:author="ANTONIO MARÍN MARTÍNEZ" w:date="2022-11-06T21:34:00Z">
         <w:r>
           <w:rPr>
             <w:b/>
@@ -3367,13 +3359,9 @@
           <w:delText>: pequeño juego de seleccionar campos sobre la información de los volcanes que hay en la página.</w:delText>
         </w:r>
       </w:del>
-      <w:ins w:id="61" w:author="ANTONIO MARÍN MARTÍNEZ" w:date="2022-11-06T21:35:00Z">
+      <w:ins w:id="63" w:author="ANTONIO MARÍN MARTÍNEZ" w:date="2022-11-06T21:35:00Z">
         <w:r>
-          <w:t xml:space="preserve"> Al final el juego no lo implementaré, pero intentaré mejorar más la sección de comentarios/</w:t>
-        </w:r>
-        <w:proofErr w:type="spellStart"/>
-        <w:r>
-          <w:t>valoraciones</w:t>
+          <w:t xml:space="preserve"> Al final el juego no lo implementaré, pero intentaré mejorar más la sección de comentarios/valoraciones</w:t>
         </w:r>
       </w:ins>
     </w:p>
@@ -3386,10 +3374,10 @@
         </w:numPr>
         <w:spacing w:line="256" w:lineRule="auto"/>
         <w:rPr>
-          <w:ins w:id="62" w:author="ANTONIO MARÍN MARTÍNEZ" w:date="2022-11-07T09:17:00Z"/>
+          <w:ins w:id="64" w:author="ANTONIO MARÍN MARTÍNEZ" w:date="2022-11-07T09:17:00Z"/>
         </w:rPr>
       </w:pPr>
-      <w:ins w:id="63" w:author="ANTONIO MARÍN MARTÍNEZ" w:date="2022-11-07T09:18:00Z">
+      <w:ins w:id="65" w:author="ANTONIO MARÍN MARTÍNEZ" w:date="2022-11-07T09:18:00Z">
         <w:r>
           <w:rPr>
             <w:noProof/>
@@ -3457,30 +3445,22 @@
           <w:b/>
           <w:bCs/>
         </w:rPr>
-        <w:t>Comentarios</w:t>
-      </w:r>
-      <w:proofErr w:type="spellEnd"/>
-      <w:r>
+        <w:t>Comentarios/Valoraciones</w:t>
+      </w:r>
+      <w:r>
+        <w:t xml:space="preserve">: pequeña sección donde puedes evaluar que te </w:t>
+      </w:r>
+      <w:r>
+        <w:t>h</w:t>
+      </w:r>
+      <w:r>
+        <w:t>a parecido la página y dejar un comentario.</w:t>
+      </w:r>
+    </w:p>
+    <w:p>
+      <w:pPr>
         <w:rPr>
-          <w:b/>
-          <w:bCs/>
-        </w:rPr>
-        <w:t>/Valoraciones</w:t>
-      </w:r>
-      <w:r>
-        <w:t xml:space="preserve">: pequeña sección donde puedes evaluar que te </w:t>
-      </w:r>
-      <w:r>
-        <w:t>h</w:t>
-      </w:r>
-      <w:r>
-        <w:t>a parecido la página y dejar un comentario.</w:t>
-      </w:r>
-    </w:p>
-    <w:p>
-      <w:pPr>
-        <w:rPr>
-          <w:ins w:id="64" w:author="ANTONIO MARÍN MARTÍNEZ" w:date="2022-11-07T09:17:00Z"/>
+          <w:ins w:id="66" w:author="ANTONIO MARÍN MARTÍNEZ" w:date="2022-11-07T09:17:00Z"/>
           <w:noProof/>
         </w:rPr>
       </w:pPr>
@@ -3488,92 +3468,20 @@
     <w:p>
       <w:pPr>
         <w:rPr>
-          <w:del w:id="65" w:author="ANTONIO MARÍN MARTÍNEZ" w:date="2022-11-07T09:10:00Z"/>
+          <w:del w:id="67" w:author="ANTONIO MARÍN MARTÍNEZ" w:date="2022-11-07T09:10:00Z"/>
         </w:rPr>
       </w:pPr>
-      <w:ins w:id="66" w:author="ANTONIO MARÍN MARTÍNEZ" w:date="2022-11-07T09:13:00Z">
-        <w:r>
-          <w:rPr>
-            <w:noProof/>
-          </w:rPr>
-          <mc:AlternateContent>
-            <mc:Choice Requires="wps">
-              <w:drawing>
-                <wp:anchor distT="0" distB="0" distL="114300" distR="114300" simplePos="0" relativeHeight="251729920" behindDoc="0" locked="0" layoutInCell="1" allowOverlap="1" wp14:anchorId="0C328732" wp14:editId="3867998A">
-                  <wp:simplePos x="0" y="0"/>
-                  <wp:positionH relativeFrom="column">
-                    <wp:posOffset>2295525</wp:posOffset>
-                  </wp:positionH>
-                  <wp:positionV relativeFrom="paragraph">
-                    <wp:posOffset>517525</wp:posOffset>
-                  </wp:positionV>
-                  <wp:extent cx="381000" cy="0"/>
-                  <wp:effectExtent l="38100" t="76200" r="0" b="95250"/>
-                  <wp:wrapNone/>
-                  <wp:docPr id="36" name="Conector recto de flecha 36"/>
-                  <wp:cNvGraphicFramePr/>
-                  <a:graphic xmlns:a="http://schemas.openxmlformats.org/drawingml/2006/main">
-                    <a:graphicData uri="http://schemas.microsoft.com/office/word/2010/wordprocessingShape">
-                      <wps:wsp>
-                        <wps:cNvCnPr/>
-                        <wps:spPr>
-                          <a:xfrm flipH="1">
-                            <a:off x="0" y="0"/>
-                            <a:ext cx="381000" cy="0"/>
-                          </a:xfrm>
-                          <a:prstGeom prst="straightConnector1">
-                            <a:avLst/>
-                          </a:prstGeom>
-                          <a:ln>
-                            <a:tailEnd type="triangle"/>
-                          </a:ln>
-                        </wps:spPr>
-                        <wps:style>
-                          <a:lnRef idx="1">
-                            <a:schemeClr val="dk1"/>
-                          </a:lnRef>
-                          <a:fillRef idx="0">
-                            <a:schemeClr val="dk1"/>
-                          </a:fillRef>
-                          <a:effectRef idx="0">
-                            <a:schemeClr val="dk1"/>
-                          </a:effectRef>
-                          <a:fontRef idx="minor">
-                            <a:schemeClr val="tx1"/>
-                          </a:fontRef>
-                        </wps:style>
-                        <wps:bodyPr/>
-                      </wps:wsp>
-                    </a:graphicData>
-                  </a:graphic>
-                </wp:anchor>
-              </w:drawing>
-            </mc:Choice>
-            <mc:Fallback>
-              <w:pict>
-                <v:shapetype w14:anchorId="327479F3" id="_x0000_t32" coordsize="21600,21600" o:spt="32" o:oned="t" path="m,l21600,21600e" filled="f">
-                  <v:path arrowok="t" fillok="f" o:connecttype="none"/>
-                  <o:lock v:ext="edit" shapetype="t"/>
-                </v:shapetype>
-                <v:shape id="Conector recto de flecha 36" o:spid="_x0000_s1026" type="#_x0000_t32" style="position:absolute;margin-left:180.75pt;margin-top:40.75pt;width:30pt;height:0;flip:x;z-index:251729920;visibility:visible;mso-wrap-style:square;mso-wrap-distance-left:9pt;mso-wrap-distance-top:0;mso-wrap-distance-right:9pt;mso-wrap-distance-bottom:0;mso-position-horizontal:absolute;mso-position-horizontal-relative:text;mso-position-vertical:absolute;mso-position-vertical-relative:text" o:gfxdata="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" strokecolor="black [3200]" strokeweight=".5pt">
-                  <v:stroke endarrow="block" joinstyle="miter"/>
-                </v:shape>
-              </w:pict>
-            </mc:Fallback>
-          </mc:AlternateContent>
-        </w:r>
-      </w:ins>
     </w:p>
     <w:p>
       <w:pPr>
         <w:tabs>
           <w:tab w:val="left" w:pos="3132"/>
         </w:tabs>
-        <w:pPrChange w:id="67" w:author="ANTONIO MARÍN MARTÍNEZ" w:date="2022-11-06T21:19:00Z">
+        <w:pPrChange w:id="68" w:author="ANTONIO MARÍN MARTÍNEZ" w:date="2022-11-06T21:19:00Z">
           <w:pPr/>
         </w:pPrChange>
       </w:pPr>
-      <w:del w:id="68" w:author="ANTONIO MARÍN MARTÍNEZ" w:date="2022-11-06T21:19:00Z">
+      <w:del w:id="69" w:author="ANTONIO MARÍN MARTÍNEZ" w:date="2022-11-06T21:19:00Z">
         <w:r>
           <w:rPr>
             <w:noProof/>
@@ -3636,7 +3544,7 @@
           </w:drawing>
         </w:r>
       </w:del>
-      <w:ins w:id="69" w:author="ANTONIO MARÍN MARTÍNEZ" w:date="2022-11-06T21:19:00Z">
+      <w:ins w:id="70" w:author="ANTONIO MARÍN MARTÍNEZ" w:date="2022-11-06T21:19:00Z">
         <w:r>
           <w:tab/>
         </w:r>
@@ -3648,10 +3556,10 @@
     <w:p>
       <w:pPr>
         <w:rPr>
-          <w:ins w:id="70" w:author="ANTONIO MARÍN MARTÍNEZ" w:date="2022-11-06T21:18:00Z"/>
+          <w:ins w:id="71" w:author="ANTONIO MARÍN MARTÍNEZ" w:date="2022-11-06T21:18:00Z"/>
         </w:rPr>
       </w:pPr>
-      <w:ins w:id="71" w:author="ANTONIO MARÍN MARTÍNEZ" w:date="2022-11-06T21:37:00Z">
+      <w:ins w:id="72" w:author="ANTONIO MARÍN MARTÍNEZ" w:date="2022-11-06T21:37:00Z">
         <w:r>
           <w:rPr>
             <w:noProof/>
@@ -3737,13 +3645,6 @@
     <w:p>
       <w:pPr>
         <w:rPr>
-          <w:ins w:id="72" w:author="ANTONIO MARÍN MARTÍNEZ" w:date="2022-11-06T21:18:00Z"/>
-        </w:rPr>
-      </w:pPr>
-    </w:p>
-    <w:p>
-      <w:pPr>
-        <w:rPr>
           <w:ins w:id="73" w:author="ANTONIO MARÍN MARTÍNEZ" w:date="2022-11-06T21:18:00Z"/>
         </w:rPr>
       </w:pPr>
@@ -3800,7 +3701,7 @@
     <w:p>
       <w:pPr>
         <w:rPr>
-          <w:ins w:id="81" w:author="ANTONIO MARÍN MARTÍNEZ" w:date="2022-11-06T21:19:00Z"/>
+          <w:ins w:id="81" w:author="ANTONIO MARÍN MARTÍNEZ" w:date="2022-11-06T21:18:00Z"/>
         </w:rPr>
       </w:pPr>
     </w:p>
@@ -3815,6 +3716,13 @@
       <w:pPr>
         <w:rPr>
           <w:ins w:id="83" w:author="ANTONIO MARÍN MARTÍNEZ" w:date="2022-11-06T21:19:00Z"/>
+        </w:rPr>
+      </w:pPr>
+    </w:p>
+    <w:p>
+      <w:pPr>
+        <w:rPr>
+          <w:ins w:id="84" w:author="ANTONIO MARÍN MARTÍNEZ" w:date="2022-11-06T21:19:00Z"/>
         </w:rPr>
       </w:pPr>
     </w:p>
@@ -3827,40 +3735,16 @@
           <w:numId w:val="1"/>
         </w:numPr>
       </w:pPr>
-      <w:bookmarkStart w:id="84" w:name="_Toc117079424"/>
+      <w:bookmarkStart w:id="85" w:name="_Toc117079424"/>
       <w:r>
         <w:t>Bibliografía.</w:t>
       </w:r>
-      <w:bookmarkEnd w:id="84"/>
+      <w:bookmarkEnd w:id="85"/>
     </w:p>
     <w:p/>
     <w:p>
       <w:r>
-        <w:t xml:space="preserve">- </w:t>
-      </w:r>
-      <w:proofErr w:type="spellStart"/>
-      <w:r>
-        <w:t>National</w:t>
-      </w:r>
-      <w:proofErr w:type="spellEnd"/>
-      <w:r>
-        <w:t xml:space="preserve"> </w:t>
-      </w:r>
-      <w:proofErr w:type="spellStart"/>
-      <w:r>
-        <w:t>Geographic</w:t>
-      </w:r>
-      <w:proofErr w:type="spellEnd"/>
-      <w:r>
-        <w:t xml:space="preserve"> </w:t>
-      </w:r>
-      <w:proofErr w:type="spellStart"/>
-      <w:r>
-        <w:t>Kids</w:t>
-      </w:r>
-      <w:proofErr w:type="spellEnd"/>
-      <w:r>
-        <w:t xml:space="preserve">: </w:t>
+        <w:t xml:space="preserve">- National Geographic Kids: </w:t>
       </w:r>
       <w:hyperlink r:id="rId15" w:history="1">
         <w:r>
@@ -3891,15 +3775,7 @@
         </w:rPr>
       </w:pPr>
       <w:r>
-        <w:t xml:space="preserve">- </w:t>
-      </w:r>
-      <w:proofErr w:type="spellStart"/>
-      <w:r>
-        <w:t>Coolors</w:t>
-      </w:r>
-      <w:proofErr w:type="spellEnd"/>
-      <w:r>
-        <w:t xml:space="preserve">: </w:t>
+        <w:t xml:space="preserve">- Coolors: </w:t>
       </w:r>
       <w:hyperlink r:id="rId17" w:history="1">
         <w:r>
@@ -3912,15 +3788,7 @@
     </w:p>
     <w:p>
       <w:r>
-        <w:t xml:space="preserve">- </w:t>
-      </w:r>
-      <w:proofErr w:type="spellStart"/>
-      <w:r>
-        <w:t>Unsplash</w:t>
-      </w:r>
-      <w:proofErr w:type="spellEnd"/>
-      <w:r>
-        <w:t xml:space="preserve">: </w:t>
+        <w:t xml:space="preserve">- Unsplash: </w:t>
       </w:r>
       <w:hyperlink r:id="rId18" w:history="1">
         <w:r>
@@ -3933,15 +3801,7 @@
     </w:p>
     <w:p>
       <w:r>
-        <w:t xml:space="preserve">- </w:t>
-      </w:r>
-      <w:proofErr w:type="spellStart"/>
-      <w:r>
-        <w:t>Undraw</w:t>
-      </w:r>
-      <w:proofErr w:type="spellEnd"/>
-      <w:r>
-        <w:t xml:space="preserve">: </w:t>
+        <w:t xml:space="preserve">- Undraw: </w:t>
       </w:r>
       <w:hyperlink r:id="rId19" w:history="1">
         <w:r>
@@ -3954,15 +3814,7 @@
     </w:p>
     <w:p>
       <w:r>
-        <w:t xml:space="preserve">- </w:t>
-      </w:r>
-      <w:proofErr w:type="spellStart"/>
-      <w:r>
-        <w:t>BoxIcons</w:t>
-      </w:r>
-      <w:proofErr w:type="spellEnd"/>
-      <w:r>
-        <w:t xml:space="preserve">: </w:t>
+        <w:t xml:space="preserve">- BoxIcons: </w:t>
       </w:r>
       <w:hyperlink r:id="rId20" w:history="1">
         <w:r>
@@ -5958,6 +5810,7 @@
     <w:rsid w:val="00953CD7"/>
     <w:rsid w:val="009B28B2"/>
     <w:rsid w:val="00A87782"/>
+    <w:rsid w:val="00C37CBD"/>
     <w:rsid w:val="00D5295C"/>
     <w:rsid w:val="00F91496"/>
   </w:rsids>
@@ -6723,7 +6576,7 @@
 
 <file path=customXml/item1.xml><?xml version="1.0" encoding="utf-8"?>
 <CoverPageProperties xmlns="http://schemas.microsoft.com/office/2006/coverPageProps">
-  <PublishDate>2022-11-07T00:00:00</PublishDate>
+  <PublishDate>28 de noviembre de 2022</PublishDate>
   <Abstract/>
   <CompanyAddress>Antonio Marín Martínez</CompanyAddress>
   <CompanyPhone/>

</xml_diff>

<commit_message>
Cambios de la práctica 4
</commit_message>
<xml_diff>
--- a/Práctica4/Guía de estilo.docx
+++ b/Práctica4/Guía de estilo.docx
@@ -311,7 +311,7 @@
                                         <w:delText>24 de octubre de 2022</w:delText>
                                       </w:r>
                                     </w:del>
-                                    <w:ins w:id="1" w:author="ANTONIO MARÍN MARTÍNEZ" w:date="2022-11-25T12:12:00Z">
+                                    <w:ins w:id="1" w:author="ANTONIO MARÍN MARTÍNEZ" w:date="2022-12-01T18:12:00Z">
                                       <w:r>
                                         <w:rPr>
                                           <w:caps/>
@@ -319,7 +319,7 @@
                                           <w:sz w:val="28"/>
                                           <w:szCs w:val="28"/>
                                         </w:rPr>
-                                        <w:t>28</w:t>
+                                        <w:t>2</w:t>
                                       </w:r>
                                     </w:ins>
                                     <w:ins w:id="2" w:author="ANTONIO MARÍN MARTÍNEZ" w:date="2022-11-04T08:26:00Z">
@@ -330,7 +330,29 @@
                                           <w:sz w:val="28"/>
                                           <w:szCs w:val="28"/>
                                         </w:rPr>
-                                        <w:t xml:space="preserve"> de noviembre de 2022</w:t>
+                                        <w:t xml:space="preserve"> de </w:t>
+                                      </w:r>
+                                    </w:ins>
+                                    <w:ins w:id="3" w:author="ANTONIO MARÍN MARTÍNEZ" w:date="2022-12-01T18:12:00Z">
+                                      <w:r>
+                                        <w:rPr>
+                                          <w:caps/>
+                                          <w:color w:val="4472C4" w:themeColor="accent1"/>
+                                          <w:sz w:val="28"/>
+                                          <w:szCs w:val="28"/>
+                                        </w:rPr>
+                                        <w:t>DICIEMBRE</w:t>
+                                      </w:r>
+                                    </w:ins>
+                                    <w:ins w:id="4" w:author="ANTONIO MARÍN MARTÍNEZ" w:date="2022-11-04T08:26:00Z">
+                                      <w:r>
+                                        <w:rPr>
+                                          <w:caps/>
+                                          <w:color w:val="4472C4" w:themeColor="accent1"/>
+                                          <w:sz w:val="28"/>
+                                          <w:szCs w:val="28"/>
+                                        </w:rPr>
+                                        <w:t xml:space="preserve"> de 2022</w:t>
                                       </w:r>
                                     </w:ins>
                                   </w:p>
@@ -457,7 +479,7 @@
                                   <w:szCs w:val="28"/>
                                 </w:rPr>
                               </w:pPr>
-                              <w:del w:id="3" w:author="ANTONIO MARÍN MARTÍNEZ" w:date="2022-11-04T08:26:00Z">
+                              <w:del w:id="5" w:author="ANTONIO MARÍN MARTÍNEZ" w:date="2022-11-04T08:26:00Z">
                                 <w:r>
                                   <w:rPr>
                                     <w:caps/>
@@ -468,7 +490,7 @@
                                   <w:delText>24 de octubre de 2022</w:delText>
                                 </w:r>
                               </w:del>
-                              <w:ins w:id="4" w:author="ANTONIO MARÍN MARTÍNEZ" w:date="2022-11-25T12:12:00Z">
+                              <w:ins w:id="6" w:author="ANTONIO MARÍN MARTÍNEZ" w:date="2022-12-01T18:12:00Z">
                                 <w:r>
                                   <w:rPr>
                                     <w:caps/>
@@ -476,10 +498,10 @@
                                     <w:sz w:val="28"/>
                                     <w:szCs w:val="28"/>
                                   </w:rPr>
-                                  <w:t>28</w:t>
+                                  <w:t>2</w:t>
                                 </w:r>
                               </w:ins>
-                              <w:ins w:id="5" w:author="ANTONIO MARÍN MARTÍNEZ" w:date="2022-11-04T08:26:00Z">
+                              <w:ins w:id="7" w:author="ANTONIO MARÍN MARTÍNEZ" w:date="2022-11-04T08:26:00Z">
                                 <w:r>
                                   <w:rPr>
                                     <w:caps/>
@@ -487,7 +509,29 @@
                                     <w:sz w:val="28"/>
                                     <w:szCs w:val="28"/>
                                   </w:rPr>
-                                  <w:t xml:space="preserve"> de noviembre de 2022</w:t>
+                                  <w:t xml:space="preserve"> de </w:t>
+                                </w:r>
+                              </w:ins>
+                              <w:ins w:id="8" w:author="ANTONIO MARÍN MARTÍNEZ" w:date="2022-12-01T18:12:00Z">
+                                <w:r>
+                                  <w:rPr>
+                                    <w:caps/>
+                                    <w:color w:val="4472C4" w:themeColor="accent1"/>
+                                    <w:sz w:val="28"/>
+                                    <w:szCs w:val="28"/>
+                                  </w:rPr>
+                                  <w:t>DICIEMBRE</w:t>
+                                </w:r>
+                              </w:ins>
+                              <w:ins w:id="9" w:author="ANTONIO MARÍN MARTÍNEZ" w:date="2022-11-04T08:26:00Z">
+                                <w:r>
+                                  <w:rPr>
+                                    <w:caps/>
+                                    <w:color w:val="4472C4" w:themeColor="accent1"/>
+                                    <w:sz w:val="28"/>
+                                    <w:szCs w:val="28"/>
+                                  </w:rPr>
+                                  <w:t xml:space="preserve"> de 2022</w:t>
                                 </w:r>
                               </w:ins>
                             </w:p>
@@ -1563,7 +1607,7 @@
             <w:t xml:space="preserve"> </w:t>
           </w:r>
           <w:r>
-            <w:t>tercera</w:t>
+            <w:t>cuarta</w:t>
           </w:r>
           <w:r>
             <w:t xml:space="preserve"> entrega.</w:t>
@@ -1601,11 +1645,11 @@
           <w:numId w:val="1"/>
         </w:numPr>
       </w:pPr>
-      <w:bookmarkStart w:id="6" w:name="_Toc117079417"/>
+      <w:bookmarkStart w:id="10" w:name="_Toc117079417"/>
       <w:r>
         <w:t>Público objetivo.</w:t>
       </w:r>
-      <w:bookmarkEnd w:id="6"/>
+      <w:bookmarkEnd w:id="10"/>
     </w:p>
     <w:p>
       <w:pPr>
@@ -1842,7 +1886,7 @@
           <w:numId w:val="1"/>
         </w:numPr>
       </w:pPr>
-      <w:bookmarkStart w:id="7" w:name="_Toc117079418"/>
+      <w:bookmarkStart w:id="11" w:name="_Toc117079418"/>
       <w:r>
         <w:t>Requi</w:t>
       </w:r>
@@ -1858,7 +1902,7 @@
       <w:r>
         <w:t>.</w:t>
       </w:r>
-      <w:bookmarkEnd w:id="7"/>
+      <w:bookmarkEnd w:id="11"/>
     </w:p>
     <w:p>
       <w:pPr>
@@ -2026,11 +2070,11 @@
           <w:numId w:val="1"/>
         </w:numPr>
       </w:pPr>
-      <w:bookmarkStart w:id="8" w:name="_Toc117079419"/>
+      <w:bookmarkStart w:id="12" w:name="_Toc117079419"/>
       <w:r>
         <w:t>Tono.</w:t>
       </w:r>
-      <w:bookmarkEnd w:id="8"/>
+      <w:bookmarkEnd w:id="12"/>
     </w:p>
     <w:p>
       <w:pPr>
@@ -2162,7 +2206,7 @@
           <w:numId w:val="1"/>
         </w:numPr>
       </w:pPr>
-      <w:bookmarkStart w:id="9" w:name="_Toc117079420"/>
+      <w:bookmarkStart w:id="13" w:name="_Toc117079420"/>
       <w:r>
         <w:t>E</w:t>
       </w:r>
@@ -2172,7 +2216,7 @@
       <w:r>
         <w:t>tructura.</w:t>
       </w:r>
-      <w:bookmarkEnd w:id="9"/>
+      <w:bookmarkEnd w:id="13"/>
       <w:r>
         <w:t xml:space="preserve"> </w:t>
       </w:r>
@@ -2235,11 +2279,11 @@
           <w:numId w:val="1"/>
         </w:numPr>
       </w:pPr>
-      <w:bookmarkStart w:id="10" w:name="_Toc117079421"/>
+      <w:bookmarkStart w:id="14" w:name="_Toc117079421"/>
       <w:r>
         <w:t>Contenido.</w:t>
       </w:r>
-      <w:bookmarkEnd w:id="10"/>
+      <w:bookmarkEnd w:id="14"/>
     </w:p>
     <w:p>
       <w:pPr>
@@ -2294,11 +2338,11 @@
           <w:numId w:val="1"/>
         </w:numPr>
       </w:pPr>
-      <w:bookmarkStart w:id="11" w:name="_Toc117079422"/>
+      <w:bookmarkStart w:id="15" w:name="_Toc117079422"/>
       <w:r>
         <w:t>Forma.</w:t>
       </w:r>
-      <w:bookmarkEnd w:id="11"/>
+      <w:bookmarkEnd w:id="15"/>
     </w:p>
     <w:p>
       <w:pPr>
@@ -2352,7 +2396,7 @@
       <w:r>
         <w:t xml:space="preserve">: </w:t>
       </w:r>
-      <w:del w:id="12" w:author="ANTONIO MARÍN MARTÍNEZ" w:date="2022-11-06T21:01:00Z">
+      <w:del w:id="16" w:author="ANTONIO MARÍN MARTÍNEZ" w:date="2022-11-06T21:01:00Z">
         <w:r>
           <w:delText xml:space="preserve">para esto he pensado como la mayoría del texto proporcionado son definiciones o relaciones que disponen de un título, este título estará en mayúsculas y usaran la fuente </w:delText>
         </w:r>
@@ -2363,12 +2407,12 @@
           <w:delText xml:space="preserve"> para destacar a la vista del público</w:delText>
         </w:r>
       </w:del>
-      <w:ins w:id="13" w:author="ANTONIO MARÍN MARTÍNEZ" w:date="2022-11-06T21:01:00Z">
+      <w:ins w:id="17" w:author="ANTONIO MARÍN MARTÍNEZ" w:date="2022-11-06T21:01:00Z">
         <w:r>
           <w:t>para el nombre de la página u</w:t>
         </w:r>
       </w:ins>
-      <w:ins w:id="14" w:author="ANTONIO MARÍN MARTÍNEZ" w:date="2022-11-06T21:03:00Z">
+      <w:ins w:id="18" w:author="ANTONIO MARÍN MARTÍNEZ" w:date="2022-11-06T21:03:00Z">
         <w:r>
           <w:t>saremos la fuente fuego fatuo</w:t>
         </w:r>
@@ -2376,22 +2420,22 @@
       <w:r>
         <w:t xml:space="preserve">, seguido de la </w:t>
       </w:r>
-      <w:ins w:id="15" w:author="ANTONIO MARÍN MARTÍNEZ" w:date="2022-11-06T21:04:00Z">
-        <w:r>
-          <w:t>tiulos</w:t>
+      <w:ins w:id="19" w:author="ANTONIO MARÍN MARTÍNEZ" w:date="2022-12-01T18:13:00Z">
+        <w:r>
+          <w:t>títulos</w:t>
         </w:r>
       </w:ins>
-      <w:ins w:id="16" w:author="ANTONIO MARÍN MARTÍNEZ" w:date="2022-11-06T21:05:00Z">
+      <w:ins w:id="20" w:author="ANTONIO MARÍN MARTÍNEZ" w:date="2022-11-06T21:05:00Z">
         <w:r>
           <w:t xml:space="preserve"> y las </w:t>
         </w:r>
       </w:ins>
-      <w:del w:id="17" w:author="ANTONIO MARÍN MARTÍNEZ" w:date="2022-11-06T21:05:00Z">
+      <w:del w:id="21" w:author="ANTONIO MARÍN MARTÍNEZ" w:date="2022-11-06T21:05:00Z">
         <w:r>
           <w:delText>definición</w:delText>
         </w:r>
       </w:del>
-      <w:ins w:id="18" w:author="ANTONIO MARÍN MARTÍNEZ" w:date="2022-11-06T21:05:00Z">
+      <w:ins w:id="22" w:author="ANTONIO MARÍN MARTÍNEZ" w:date="2022-11-06T21:05:00Z">
         <w:r>
           <w:t xml:space="preserve"> definiciones</w:t>
         </w:r>
@@ -2399,6 +2443,7 @@
       <w:r>
         <w:t xml:space="preserve"> con la fuente </w:t>
       </w:r>
+      <w:proofErr w:type="spellStart"/>
       <w:r>
         <w:rPr>
           <w:rFonts w:cstheme="minorHAnsi"/>
@@ -2411,23 +2456,24 @@
         </w:rPr>
         <w:t>ahnschrift</w:t>
       </w:r>
+      <w:proofErr w:type="spellEnd"/>
       <w:r>
         <w:t xml:space="preserve"> </w:t>
       </w:r>
       <w:r>
         <w:t>para facilitar su lectura</w:t>
       </w:r>
-      <w:ins w:id="19" w:author="ANTONIO MARÍN MARTÍNEZ" w:date="2022-11-06T21:06:00Z">
+      <w:ins w:id="23" w:author="ANTONIO MARÍN MARTÍNEZ" w:date="2022-11-06T21:06:00Z">
         <w:r>
           <w:t xml:space="preserve"> y el índice usará</w:t>
         </w:r>
       </w:ins>
-      <w:ins w:id="20" w:author="ANTONIO MARÍN MARTÍNEZ" w:date="2022-11-06T21:07:00Z">
+      <w:ins w:id="24" w:author="ANTONIO MARÍN MARTÍNEZ" w:date="2022-11-06T21:07:00Z">
         <w:r>
           <w:t xml:space="preserve"> la fuente</w:t>
         </w:r>
       </w:ins>
-      <w:ins w:id="21" w:author="ANTONIO MARÍN MARTÍNEZ" w:date="2022-11-06T21:10:00Z">
+      <w:ins w:id="25" w:author="ANTONIO MARÍN MARTÍNEZ" w:date="2022-11-06T21:10:00Z">
         <w:r>
           <w:t xml:space="preserve"> Arial</w:t>
         </w:r>
@@ -2509,7 +2555,7 @@
       <w:pPr>
         <w:jc w:val="center"/>
         <w:rPr>
-          <w:ins w:id="22" w:author="ANTONIO MARÍN MARTÍNEZ" w:date="2022-11-06T21:11:00Z"/>
+          <w:ins w:id="26" w:author="ANTONIO MARÍN MARTÍNEZ" w:date="2022-11-06T21:11:00Z"/>
           <w:rFonts w:cstheme="minorHAnsi"/>
         </w:rPr>
       </w:pPr>
@@ -2519,6 +2565,7 @@
         </w:rPr>
         <w:t xml:space="preserve">(Fuente </w:t>
       </w:r>
+      <w:proofErr w:type="spellStart"/>
       <w:r>
         <w:rPr>
           <w:rFonts w:cstheme="minorHAnsi"/>
@@ -2529,7 +2576,14 @@
         <w:rPr>
           <w:rFonts w:cstheme="minorHAnsi"/>
         </w:rPr>
-        <w:t>ahnschrift)</w:t>
+        <w:t>ahnschrift</w:t>
+      </w:r>
+      <w:proofErr w:type="spellEnd"/>
+      <w:r>
+        <w:rPr>
+          <w:rFonts w:cstheme="minorHAnsi"/>
+        </w:rPr>
+        <w:t>)</w:t>
       </w:r>
     </w:p>
     <w:p>
@@ -2541,16 +2595,16 @@
         </w:numPr>
         <w:jc w:val="center"/>
         <w:rPr>
-          <w:ins w:id="23" w:author="ANTONIO MARÍN MARTÍNEZ" w:date="2022-11-06T21:11:00Z"/>
+          <w:ins w:id="27" w:author="ANTONIO MARÍN MARTÍNEZ" w:date="2022-11-06T21:11:00Z"/>
           <w:rFonts w:ascii="Arial" w:hAnsi="Arial" w:cs="Arial"/>
-          <w:rPrChange w:id="24" w:author="ANTONIO MARÍN MARTÍNEZ" w:date="2022-11-06T21:12:00Z">
+          <w:rPrChange w:id="28" w:author="ANTONIO MARÍN MARTÍNEZ" w:date="2022-11-06T21:12:00Z">
             <w:rPr>
-              <w:ins w:id="25" w:author="ANTONIO MARÍN MARTÍNEZ" w:date="2022-11-06T21:11:00Z"/>
+              <w:ins w:id="29" w:author="ANTONIO MARÍN MARTÍNEZ" w:date="2022-11-06T21:11:00Z"/>
               <w:rFonts w:cstheme="minorHAnsi"/>
             </w:rPr>
           </w:rPrChange>
         </w:rPr>
-        <w:pPrChange w:id="26" w:author="ANTONIO MARÍN MARTÍNEZ" w:date="2022-11-06T21:11:00Z">
+        <w:pPrChange w:id="30" w:author="ANTONIO MARÍN MARTÍNEZ" w:date="2022-11-06T21:11:00Z">
           <w:pPr>
             <w:pStyle w:val="Prrafodelista"/>
             <w:numPr>
@@ -2560,11 +2614,11 @@
           </w:pPr>
         </w:pPrChange>
       </w:pPr>
-      <w:ins w:id="27" w:author="ANTONIO MARÍN MARTÍNEZ" w:date="2022-11-06T21:11:00Z">
+      <w:ins w:id="31" w:author="ANTONIO MARÍN MARTÍNEZ" w:date="2022-11-06T21:11:00Z">
         <w:r>
           <w:rPr>
             <w:rFonts w:ascii="Arial" w:hAnsi="Arial" w:cs="Arial"/>
-            <w:rPrChange w:id="28" w:author="ANTONIO MARÍN MARTÍNEZ" w:date="2022-11-06T21:12:00Z">
+            <w:rPrChange w:id="32" w:author="ANTONIO MARÍN MARTÍNEZ" w:date="2022-11-06T21:12:00Z">
               <w:rPr>
                 <w:rFonts w:cstheme="minorHAnsi"/>
               </w:rPr>
@@ -2583,16 +2637,16 @@
         </w:numPr>
         <w:jc w:val="center"/>
         <w:rPr>
-          <w:ins w:id="29" w:author="ANTONIO MARÍN MARTÍNEZ" w:date="2022-11-06T21:11:00Z"/>
+          <w:ins w:id="33" w:author="ANTONIO MARÍN MARTÍNEZ" w:date="2022-11-06T21:11:00Z"/>
           <w:rFonts w:ascii="Arial" w:hAnsi="Arial" w:cs="Arial"/>
-          <w:rPrChange w:id="30" w:author="ANTONIO MARÍN MARTÍNEZ" w:date="2022-11-06T21:12:00Z">
+          <w:rPrChange w:id="34" w:author="ANTONIO MARÍN MARTÍNEZ" w:date="2022-11-06T21:12:00Z">
             <w:rPr>
-              <w:ins w:id="31" w:author="ANTONIO MARÍN MARTÍNEZ" w:date="2022-11-06T21:11:00Z"/>
+              <w:ins w:id="35" w:author="ANTONIO MARÍN MARTÍNEZ" w:date="2022-11-06T21:11:00Z"/>
               <w:rFonts w:cstheme="minorHAnsi"/>
             </w:rPr>
           </w:rPrChange>
         </w:rPr>
-        <w:pPrChange w:id="32" w:author="ANTONIO MARÍN MARTÍNEZ" w:date="2022-11-06T21:11:00Z">
+        <w:pPrChange w:id="36" w:author="ANTONIO MARÍN MARTÍNEZ" w:date="2022-11-06T21:11:00Z">
           <w:pPr>
             <w:pStyle w:val="Prrafodelista"/>
             <w:numPr>
@@ -2602,11 +2656,11 @@
           </w:pPr>
         </w:pPrChange>
       </w:pPr>
-      <w:ins w:id="33" w:author="ANTONIO MARÍN MARTÍNEZ" w:date="2022-11-06T21:11:00Z">
+      <w:ins w:id="37" w:author="ANTONIO MARÍN MARTÍNEZ" w:date="2022-11-06T21:11:00Z">
         <w:r>
           <w:rPr>
             <w:rFonts w:ascii="Arial" w:hAnsi="Arial" w:cs="Arial"/>
-            <w:rPrChange w:id="34" w:author="ANTONIO MARÍN MARTÍNEZ" w:date="2022-11-06T21:12:00Z">
+            <w:rPrChange w:id="38" w:author="ANTONIO MARÍN MARTÍNEZ" w:date="2022-11-06T21:12:00Z">
               <w:rPr>
                 <w:rFonts w:cstheme="minorHAnsi"/>
               </w:rPr>
@@ -2625,21 +2679,21 @@
         </w:numPr>
         <w:jc w:val="center"/>
         <w:rPr>
-          <w:ins w:id="35" w:author="ANTONIO MARÍN MARTÍNEZ" w:date="2022-11-06T21:11:00Z"/>
+          <w:ins w:id="39" w:author="ANTONIO MARÍN MARTÍNEZ" w:date="2022-11-06T21:11:00Z"/>
           <w:rFonts w:ascii="Arial" w:hAnsi="Arial" w:cs="Arial"/>
-          <w:rPrChange w:id="36" w:author="ANTONIO MARÍN MARTÍNEZ" w:date="2022-11-06T21:12:00Z">
+          <w:rPrChange w:id="40" w:author="ANTONIO MARÍN MARTÍNEZ" w:date="2022-11-06T21:12:00Z">
             <w:rPr>
-              <w:ins w:id="37" w:author="ANTONIO MARÍN MARTÍNEZ" w:date="2022-11-06T21:11:00Z"/>
+              <w:ins w:id="41" w:author="ANTONIO MARÍN MARTÍNEZ" w:date="2022-11-06T21:11:00Z"/>
               <w:rFonts w:cstheme="minorHAnsi"/>
             </w:rPr>
           </w:rPrChange>
         </w:rPr>
       </w:pPr>
-      <w:ins w:id="38" w:author="ANTONIO MARÍN MARTÍNEZ" w:date="2022-11-06T21:11:00Z">
+      <w:ins w:id="42" w:author="ANTONIO MARÍN MARTÍNEZ" w:date="2022-11-06T21:11:00Z">
         <w:r>
           <w:rPr>
             <w:rFonts w:ascii="Arial" w:hAnsi="Arial" w:cs="Arial"/>
-            <w:rPrChange w:id="39" w:author="ANTONIO MARÍN MARTÍNEZ" w:date="2022-11-06T21:12:00Z">
+            <w:rPrChange w:id="43" w:author="ANTONIO MARÍN MARTÍNEZ" w:date="2022-11-06T21:12:00Z">
               <w:rPr>
                 <w:rFonts w:cstheme="minorHAnsi"/>
               </w:rPr>
@@ -2655,13 +2709,13 @@
         <w:rPr>
           <w:rFonts w:cstheme="minorHAnsi"/>
         </w:rPr>
-        <w:pPrChange w:id="40" w:author="ANTONIO MARÍN MARTÍNEZ" w:date="2022-11-06T21:11:00Z">
+        <w:pPrChange w:id="44" w:author="ANTONIO MARÍN MARTÍNEZ" w:date="2022-11-06T21:11:00Z">
           <w:pPr>
             <w:jc w:val="center"/>
           </w:pPr>
         </w:pPrChange>
       </w:pPr>
-      <w:ins w:id="41" w:author="ANTONIO MARÍN MARTÍNEZ" w:date="2022-11-06T21:11:00Z">
+      <w:ins w:id="45" w:author="ANTONIO MARÍN MARTÍNEZ" w:date="2022-11-06T21:11:00Z">
         <w:r>
           <w:rPr>
             <w:rFonts w:cstheme="minorHAnsi"/>
@@ -2771,11 +2825,11 @@
       <w:pPr>
         <w:ind w:left="348"/>
         <w:rPr>
-          <w:del w:id="42" w:author="ANTONIO MARÍN MARTÍNEZ" w:date="2022-11-07T09:14:00Z"/>
+          <w:del w:id="46" w:author="ANTONIO MARÍN MARTÍNEZ" w:date="2022-11-07T09:14:00Z"/>
           <w:noProof/>
         </w:rPr>
       </w:pPr>
-      <w:ins w:id="43" w:author="ANTONIO MARÍN MARTÍNEZ" w:date="2022-11-07T09:14:00Z">
+      <w:ins w:id="47" w:author="ANTONIO MARÍN MARTÍNEZ" w:date="2022-11-07T09:14:00Z">
         <w:r>
           <w:rPr>
             <w:noProof/>
@@ -2783,7 +2837,7 @@
           <w:t>A</w:t>
         </w:r>
       </w:ins>
-      <w:ins w:id="44" w:author="ANTONIO MARÍN MARTÍNEZ" w:date="2022-11-07T09:15:00Z">
+      <w:ins w:id="48" w:author="ANTONIO MARÍN MARTÍNEZ" w:date="2022-11-07T09:15:00Z">
         <w:r>
           <w:rPr>
             <w:noProof/>
@@ -2791,7 +2845,7 @@
           <w:t xml:space="preserve">l final solo he usado los colores sin tachar, el rojo para los hiperenlaces y el </w:t>
         </w:r>
       </w:ins>
-      <w:ins w:id="45" w:author="ANTONIO MARÍN MARTÍNEZ" w:date="2022-11-07T09:16:00Z">
+      <w:ins w:id="49" w:author="ANTONIO MARÍN MARTÍNEZ" w:date="2022-11-07T09:16:00Z">
         <w:r>
           <w:rPr>
             <w:noProof/>
@@ -2799,7 +2853,7 @@
           <w:t>beis para el fondo de la página</w:t>
         </w:r>
       </w:ins>
-      <w:ins w:id="46" w:author="ANTONIO MARÍN MARTÍNEZ" w:date="2022-11-07T09:19:00Z">
+      <w:ins w:id="50" w:author="ANTONIO MARÍN MARTÍNEZ" w:date="2022-11-07T09:19:00Z">
         <w:r>
           <w:rPr>
             <w:noProof/>
@@ -2807,7 +2861,7 @@
           <w:t>,</w:t>
         </w:r>
       </w:ins>
-      <w:ins w:id="47" w:author="ANTONIO MARÍN MARTÍNEZ" w:date="2022-11-07T09:16:00Z">
+      <w:ins w:id="51" w:author="ANTONIO MARÍN MARTÍNEZ" w:date="2022-11-07T09:16:00Z">
         <w:r>
           <w:rPr>
             <w:noProof/>
@@ -2815,7 +2869,7 @@
           <w:t xml:space="preserve"> debido a que los tachadas son</w:t>
         </w:r>
       </w:ins>
-      <w:ins w:id="48" w:author="ANTONIO MARÍN MARTÍNEZ" w:date="2022-11-07T09:19:00Z">
+      <w:ins w:id="52" w:author="ANTONIO MARÍN MARTÍNEZ" w:date="2022-11-07T09:19:00Z">
         <w:r>
           <w:rPr>
             <w:noProof/>
@@ -2823,7 +2877,7 @@
           <w:t xml:space="preserve"> muy parecida a la otra paleta y hay poco contraste. El negro al ser muy parecido al #000000, no lo he usado.</w:t>
         </w:r>
       </w:ins>
-      <w:ins w:id="49" w:author="ANTONIO MARÍN MARTÍNEZ" w:date="2022-11-07T09:16:00Z">
+      <w:ins w:id="53" w:author="ANTONIO MARÍN MARTÍNEZ" w:date="2022-11-07T09:16:00Z">
         <w:r>
           <w:rPr>
             <w:noProof/>
@@ -2831,7 +2885,7 @@
           <w:t xml:space="preserve"> </w:t>
         </w:r>
       </w:ins>
-      <w:ins w:id="50" w:author="ANTONIO MARÍN MARTÍNEZ" w:date="2022-11-07T09:15:00Z">
+      <w:ins w:id="54" w:author="ANTONIO MARÍN MARTÍNEZ" w:date="2022-11-07T09:15:00Z">
         <w:r>
           <w:rPr>
             <w:noProof/>
@@ -2839,7 +2893,7 @@
           <w:t xml:space="preserve"> </w:t>
         </w:r>
       </w:ins>
-      <w:del w:id="51" w:author="ANTONIO MARÍN MARTÍNEZ" w:date="2022-11-07T09:14:00Z">
+      <w:del w:id="55" w:author="ANTONIO MARÍN MARTÍNEZ" w:date="2022-11-07T09:14:00Z">
         <w:r>
           <w:rPr>
             <w:noProof/>
@@ -2859,7 +2913,7 @@
       <w:pPr>
         <w:ind w:left="360"/>
       </w:pPr>
-      <w:ins w:id="52" w:author="ANTONIO MARÍN MARTÍNEZ" w:date="2022-11-07T09:15:00Z">
+      <w:ins w:id="56" w:author="ANTONIO MARÍN MARTÍNEZ" w:date="2022-11-07T09:15:00Z">
         <w:r>
           <w:rPr>
             <w:noProof/>
@@ -2947,7 +3001,7 @@
           </mc:AlternateContent>
         </w:r>
       </w:ins>
-      <w:ins w:id="53" w:author="ANTONIO MARÍN MARTÍNEZ" w:date="2022-11-07T09:14:00Z">
+      <w:ins w:id="57" w:author="ANTONIO MARÍN MARTÍNEZ" w:date="2022-11-07T09:14:00Z">
         <w:r>
           <w:rPr>
             <w:noProof/>
@@ -3196,10 +3250,31 @@
         <w:t xml:space="preserve"> p</w:t>
       </w:r>
       <w:r>
-        <w:t>ara este contenido usare páginas que dispongan de imágenes que puedan ser usadas libremente como por ejemplo unsplash</w:t>
-      </w:r>
-      <w:r>
-        <w:t xml:space="preserve"> para fotografías y para iconos/logotipo undraw y boxicons, estas páginas son de gran ayuda a la hora de usar este tipo de elementos y tienen una fácil accesibilidad.</w:t>
+        <w:t xml:space="preserve">ara este contenido usare páginas que dispongan de imágenes que puedan ser usadas libremente como por ejemplo </w:t>
+      </w:r>
+      <w:proofErr w:type="spellStart"/>
+      <w:r>
+        <w:t>unsplash</w:t>
+      </w:r>
+      <w:proofErr w:type="spellEnd"/>
+      <w:r>
+        <w:t xml:space="preserve"> para fotografías y para iconos/logotipo </w:t>
+      </w:r>
+      <w:proofErr w:type="spellStart"/>
+      <w:r>
+        <w:t>undraw</w:t>
+      </w:r>
+      <w:proofErr w:type="spellEnd"/>
+      <w:r>
+        <w:t xml:space="preserve"> y </w:t>
+      </w:r>
+      <w:proofErr w:type="spellStart"/>
+      <w:r>
+        <w:t>boxicons</w:t>
+      </w:r>
+      <w:proofErr w:type="spellEnd"/>
+      <w:r>
+        <w:t>, estas páginas son de gran ayuda a la hora de usar este tipo de elementos y tienen una fácil accesibilidad.</w:t>
       </w:r>
     </w:p>
     <w:p>
@@ -3210,11 +3285,16 @@
           <w:numId w:val="1"/>
         </w:numPr>
       </w:pPr>
-      <w:bookmarkStart w:id="54" w:name="_Toc117079423"/>
-      <w:r>
-        <w:t>Wireframe.</w:t>
-      </w:r>
-      <w:bookmarkEnd w:id="54"/>
+      <w:bookmarkStart w:id="58" w:name="_Toc117079423"/>
+      <w:proofErr w:type="spellStart"/>
+      <w:r>
+        <w:t>Wireframe</w:t>
+      </w:r>
+      <w:proofErr w:type="spellEnd"/>
+      <w:r>
+        <w:t>.</w:t>
+      </w:r>
+      <w:bookmarkEnd w:id="58"/>
     </w:p>
     <w:p/>
     <w:p>
@@ -3233,7 +3313,7 @@
         </w:rPr>
         <w:t xml:space="preserve">Nombre de la página </w:t>
       </w:r>
-      <w:del w:id="55" w:author="ANTONIO MARÍN MARTÍNEZ" w:date="2022-11-06T23:17:00Z">
+      <w:del w:id="59" w:author="ANTONIO MARÍN MARTÍNEZ" w:date="2022-11-06T23:17:00Z">
         <w:r>
           <w:rPr>
             <w:b/>
@@ -3245,7 +3325,7 @@
       <w:r>
         <w:t>: situada</w:t>
       </w:r>
-      <w:del w:id="56" w:author="ANTONIO MARÍN MARTÍNEZ" w:date="2022-11-06T23:17:00Z">
+      <w:del w:id="60" w:author="ANTONIO MARÍN MARTÍNEZ" w:date="2022-11-06T23:17:00Z">
         <w:r>
           <w:delText>s</w:delText>
         </w:r>
@@ -3253,22 +3333,22 @@
       <w:r>
         <w:t xml:space="preserve"> al principio de la página para que vea el usuario en la página que se encuentra.</w:t>
       </w:r>
-      <w:ins w:id="57" w:author="ANTONIO MARÍN MARTÍNEZ" w:date="2022-11-07T09:06:00Z">
+      <w:ins w:id="61" w:author="ANTONIO MARÍN MARTÍNEZ" w:date="2022-11-07T09:06:00Z">
         <w:r>
           <w:t xml:space="preserve"> Al final no he visto necesario el logo para una p</w:t>
         </w:r>
       </w:ins>
-      <w:ins w:id="58" w:author="ANTONIO MARÍN MARTÍNEZ" w:date="2022-11-07T09:07:00Z">
+      <w:ins w:id="62" w:author="ANTONIO MARÍN MARTÍNEZ" w:date="2022-11-07T09:07:00Z">
         <w:r>
           <w:t>á</w:t>
         </w:r>
       </w:ins>
-      <w:ins w:id="59" w:author="ANTONIO MARÍN MARTÍNEZ" w:date="2022-11-07T09:06:00Z">
+      <w:ins w:id="63" w:author="ANTONIO MARÍN MARTÍNEZ" w:date="2022-11-07T09:06:00Z">
         <w:r>
           <w:t>gina</w:t>
         </w:r>
       </w:ins>
-      <w:ins w:id="60" w:author="ANTONIO MARÍN MARTÍNEZ" w:date="2022-11-07T09:07:00Z">
+      <w:ins w:id="64" w:author="ANTONIO MARÍN MARTÍNEZ" w:date="2022-11-07T09:07:00Z">
         <w:r>
           <w:t>.</w:t>
         </w:r>
@@ -3292,7 +3372,15 @@
         <w:t>Índice</w:t>
       </w:r>
       <w:r>
-        <w:t>: conceptos de los que se hablan en la página ordenados conforme están colocados en contenido y enlazados para que te lleven directo a la información deseada.</w:t>
+        <w:t>: conceptos de los que se hablan en la página ordenados conforme están colocados en contenido y enlazados para que te lleven directo a la información deseada</w:t>
+      </w:r>
+      <w:ins w:id="65" w:author="ANTONIO MARÍN MARTÍNEZ" w:date="2022-12-01T18:29:00Z">
+        <w:r>
+          <w:t>, con hiperenlaces</w:t>
+        </w:r>
+      </w:ins>
+      <w:r>
+        <w:t>.</w:t>
       </w:r>
     </w:p>
     <w:p>
@@ -3344,10 +3432,10 @@
         </w:numPr>
         <w:spacing w:line="256" w:lineRule="auto"/>
         <w:rPr>
-          <w:del w:id="61" w:author="ANTONIO MARÍN MARTÍNEZ" w:date="2022-11-06T21:34:00Z"/>
+          <w:del w:id="66" w:author="ANTONIO MARÍN MARTÍNEZ" w:date="2022-11-06T21:34:00Z"/>
         </w:rPr>
       </w:pPr>
-      <w:del w:id="62" w:author="ANTONIO MARÍN MARTÍNEZ" w:date="2022-11-06T21:34:00Z">
+      <w:del w:id="67" w:author="ANTONIO MARÍN MARTÍNEZ" w:date="2022-11-06T21:34:00Z">
         <w:r>
           <w:rPr>
             <w:b/>
@@ -3359,9 +3447,13 @@
           <w:delText>: pequeño juego de seleccionar campos sobre la información de los volcanes que hay en la página.</w:delText>
         </w:r>
       </w:del>
-      <w:ins w:id="63" w:author="ANTONIO MARÍN MARTÍNEZ" w:date="2022-11-06T21:35:00Z">
-        <w:r>
-          <w:t xml:space="preserve"> Al final el juego no lo implementaré, pero intentaré mejorar más la sección de comentarios/valoraciones</w:t>
+      <w:ins w:id="68" w:author="ANTONIO MARÍN MARTÍNEZ" w:date="2022-11-06T21:35:00Z">
+        <w:r>
+          <w:t xml:space="preserve"> Al final el juego no lo implementaré, pero intentaré mejorar más la sección de comentarios/</w:t>
+        </w:r>
+        <w:proofErr w:type="spellStart"/>
+        <w:r>
+          <w:t>valoraciones</w:t>
         </w:r>
       </w:ins>
     </w:p>
@@ -3374,27 +3466,180 @@
         </w:numPr>
         <w:spacing w:line="256" w:lineRule="auto"/>
         <w:rPr>
-          <w:ins w:id="64" w:author="ANTONIO MARÍN MARTÍNEZ" w:date="2022-11-07T09:17:00Z"/>
+          <w:ins w:id="69" w:author="ANTONIO MARÍN MARTÍNEZ" w:date="2022-12-01T18:30:00Z"/>
         </w:rPr>
       </w:pPr>
-      <w:ins w:id="65" w:author="ANTONIO MARÍN MARTÍNEZ" w:date="2022-11-07T09:18:00Z">
+      <w:r>
+        <w:rPr>
+          <w:b/>
+          <w:bCs/>
+        </w:rPr>
+        <w:t>Comentarios</w:t>
+      </w:r>
+      <w:proofErr w:type="spellEnd"/>
+      <w:r>
+        <w:rPr>
+          <w:b/>
+          <w:bCs/>
+        </w:rPr>
+        <w:t>/Valoraciones</w:t>
+      </w:r>
+      <w:r>
+        <w:t xml:space="preserve">: pequeña sección donde puedes evaluar que te </w:t>
+      </w:r>
+      <w:r>
+        <w:t>h</w:t>
+      </w:r>
+      <w:r>
+        <w:t>a parecido la página y dejar un comentario.</w:t>
+      </w:r>
+    </w:p>
+    <w:p>
+      <w:pPr>
+        <w:pStyle w:val="Prrafodelista"/>
+        <w:numPr>
+          <w:ilvl w:val="0"/>
+          <w:numId w:val="7"/>
+        </w:numPr>
+        <w:spacing w:line="256" w:lineRule="auto"/>
+        <w:rPr>
+          <w:ins w:id="70" w:author="ANTONIO MARÍN MARTÍNEZ" w:date="2022-12-01T18:31:00Z"/>
+        </w:rPr>
+      </w:pPr>
+      <w:ins w:id="71" w:author="ANTONIO MARÍN MARTÍNEZ" w:date="2022-12-01T18:44:00Z">
+        <w:r>
+          <w:rPr>
+            <w:b/>
+            <w:bCs/>
+          </w:rPr>
+          <w:t>Página siguiente/anterior</w:t>
+        </w:r>
+      </w:ins>
+      <w:ins w:id="72" w:author="ANTONIO MARÍN MARTÍNEZ" w:date="2022-12-01T18:30:00Z">
+        <w:r>
+          <w:rPr>
+            <w:rPrChange w:id="73" w:author="ANTONIO MARÍN MARTÍNEZ" w:date="2022-12-01T18:30:00Z">
+              <w:rPr>
+                <w:b/>
+                <w:bCs/>
+              </w:rPr>
+            </w:rPrChange>
+          </w:rPr>
+          <w:t>:</w:t>
+        </w:r>
+        <w:r>
+          <w:t xml:space="preserve"> al final de la página habrá un botón o dos botones según en la página que nos encont</w:t>
+        </w:r>
+      </w:ins>
+      <w:ins w:id="74" w:author="ANTONIO MARÍN MARTÍNEZ" w:date="2022-12-01T18:31:00Z">
+        <w:r>
+          <w:t>remos</w:t>
+        </w:r>
+      </w:ins>
+      <w:ins w:id="75" w:author="ANTONIO MARÍN MARTÍNEZ" w:date="2022-12-01T18:44:00Z">
+        <w:r>
+          <w:t xml:space="preserve"> (en la primera y en la sección de comentarios solo habrá un bot</w:t>
+        </w:r>
+      </w:ins>
+      <w:ins w:id="76" w:author="ANTONIO MARÍN MARTÍNEZ" w:date="2022-12-01T18:45:00Z">
+        <w:r>
+          <w:t>ó</w:t>
+        </w:r>
+      </w:ins>
+      <w:ins w:id="77" w:author="ANTONIO MARÍN MARTÍNEZ" w:date="2022-12-01T18:44:00Z">
+        <w:r>
+          <w:t>n)</w:t>
+        </w:r>
+      </w:ins>
+      <w:ins w:id="78" w:author="ANTONIO MARÍN MARTÍNEZ" w:date="2022-12-01T18:31:00Z">
+        <w:r>
+          <w:t xml:space="preserve"> para ir pasando entre contenidos más fácilmente sin tener que volver a subir al índice.</w:t>
+        </w:r>
+      </w:ins>
+    </w:p>
+    <w:p>
+      <w:pPr>
+        <w:spacing w:line="256" w:lineRule="auto"/>
+        <w:ind w:left="360"/>
+        <w:rPr>
+          <w:ins w:id="79" w:author="ANTONIO MARÍN MARTÍNEZ" w:date="2022-12-01T18:28:00Z"/>
+        </w:rPr>
+        <w:pPrChange w:id="80" w:author="ANTONIO MARÍN MARTÍNEZ" w:date="2022-12-01T18:31:00Z">
+          <w:pPr>
+            <w:pStyle w:val="Prrafodelista"/>
+            <w:numPr>
+              <w:numId w:val="7"/>
+            </w:numPr>
+            <w:spacing w:line="256" w:lineRule="auto"/>
+            <w:ind w:hanging="360"/>
+          </w:pPr>
+        </w:pPrChange>
+      </w:pPr>
+      <w:ins w:id="81" w:author="ANTONIO MARÍN MARTÍNEZ" w:date="2022-12-01T18:31:00Z">
+        <w:r>
+          <w:t>El</w:t>
+        </w:r>
+      </w:ins>
+      <w:ins w:id="82" w:author="ANTONIO MARÍN MARTÍNEZ" w:date="2022-12-01T18:32:00Z">
+        <w:r>
+          <w:t xml:space="preserve"> </w:t>
+        </w:r>
+        <w:proofErr w:type="spellStart"/>
+        <w:r>
+          <w:rPr>
+            <w:b/>
+            <w:bCs/>
+            <w:rPrChange w:id="83" w:author="ANTONIO MARÍN MARTÍNEZ" w:date="2022-12-01T18:33:00Z">
+              <w:rPr/>
+            </w:rPrChange>
+          </w:rPr>
+          <w:t>wireframe</w:t>
+        </w:r>
+        <w:proofErr w:type="spellEnd"/>
+        <w:r>
+          <w:rPr>
+            <w:b/>
+            <w:bCs/>
+            <w:rPrChange w:id="84" w:author="ANTONIO MARÍN MARTÍNEZ" w:date="2022-12-01T18:33:00Z">
+              <w:rPr/>
+            </w:rPrChange>
+          </w:rPr>
+          <w:t xml:space="preserve"> de los dispositivos móviles</w:t>
+        </w:r>
+        <w:r>
+          <w:t xml:space="preserve"> es igual que el que esta mostrado en la imagen siguiente, pero con las imágenes centradas y colocadas después del texto en vez de </w:t>
+        </w:r>
+      </w:ins>
+      <w:ins w:id="85" w:author="ANTONIO MARÍN MARTÍNEZ" w:date="2022-12-01T18:33:00Z">
+        <w:r>
+          <w:t>en el lado derecho, los boto</w:t>
+        </w:r>
+      </w:ins>
+      <w:ins w:id="86" w:author="ANTONIO MARÍN MARTÍNEZ" w:date="2022-12-01T18:34:00Z">
+        <w:r>
+          <w:t>nes añadido al final nos serán de gran utilidad para que el usuario pueda navegar de una forma más rápida entre páginas.</w:t>
+        </w:r>
+      </w:ins>
+    </w:p>
+    <w:p>
+      <w:pPr>
+        <w:pStyle w:val="Prrafodelista"/>
+        <w:spacing w:line="256" w:lineRule="auto"/>
+        <w:rPr>
+          <w:ins w:id="87" w:author="ANTONIO MARÍN MARTÍNEZ" w:date="2022-12-01T18:41:00Z"/>
+        </w:rPr>
+      </w:pPr>
+      <w:ins w:id="88" w:author="ANTONIO MARÍN MARTÍNEZ" w:date="2022-12-01T18:28:00Z">
         <w:r>
           <w:rPr>
             <w:noProof/>
           </w:rPr>
+          <w:lastRenderedPageBreak/>
           <w:drawing>
-            <wp:anchor distT="0" distB="0" distL="114300" distR="114300" simplePos="0" relativeHeight="251738112" behindDoc="0" locked="0" layoutInCell="1" allowOverlap="1" wp14:anchorId="16D62D97" wp14:editId="263CDAF7">
-              <wp:simplePos x="0" y="0"/>
-              <wp:positionH relativeFrom="margin">
-                <wp:align>center</wp:align>
-              </wp:positionH>
-              <wp:positionV relativeFrom="paragraph">
-                <wp:posOffset>374015</wp:posOffset>
-              </wp:positionV>
-              <wp:extent cx="4663440" cy="2995295"/>
-              <wp:effectExtent l="0" t="0" r="3810" b="0"/>
-              <wp:wrapTopAndBottom/>
-              <wp:docPr id="41" name="Imagen 41" descr="Interfaz de usuario gráfica, Aplicación&#10;&#10;Descripción generada automáticamente con confianza media"/>
+            <wp:inline distT="0" distB="0" distL="0" distR="0" wp14:anchorId="555E6D04" wp14:editId="22892253">
+              <wp:extent cx="4655820" cy="6105273"/>
+              <wp:effectExtent l="0" t="0" r="0" b="0"/>
+              <wp:docPr id="3" name="Imagen 3" descr="Interfaz de usuario gráfica&#10;&#10;Descripción generada automáticamente"/>
               <wp:cNvGraphicFramePr>
                 <a:graphicFrameLocks xmlns:a="http://schemas.openxmlformats.org/drawingml/2006/main" noChangeAspect="1"/>
               </wp:cNvGraphicFramePr>
@@ -3402,18 +3647,18 @@
                 <a:graphicData uri="http://schemas.openxmlformats.org/drawingml/2006/picture">
                   <pic:pic xmlns:pic="http://schemas.openxmlformats.org/drawingml/2006/picture">
                     <pic:nvPicPr>
-                      <pic:cNvPr id="41" name="Imagen 41" descr="Interfaz de usuario gráfica, Aplicación&#10;&#10;Descripción generada automáticamente con confianza media"/>
+                      <pic:cNvPr id="3" name="Imagen 3" descr="Interfaz de usuario gráfica&#10;&#10;Descripción generada automáticamente"/>
                       <pic:cNvPicPr/>
                     </pic:nvPicPr>
                     <pic:blipFill rotWithShape="1">
                       <a:blip r:embed="rId13"/>
-                      <a:srcRect l="17787" t="32589" r="35913" b="14545"/>
+                      <a:srcRect l="30686" t="21243" r="40530" b="11648"/>
                       <a:stretch/>
                     </pic:blipFill>
                     <pic:spPr bwMode="auto">
                       <a:xfrm>
                         <a:off x="0" y="0"/>
-                        <a:ext cx="4663440" cy="2995295"/>
+                        <a:ext cx="4655820" cy="6105273"/>
                       </a:xfrm>
                       <a:prstGeom prst="rect">
                         <a:avLst/>
@@ -3430,75 +3675,161 @@
                   </pic:pic>
                 </a:graphicData>
               </a:graphic>
-              <wp14:sizeRelH relativeFrom="margin">
-                <wp14:pctWidth>0</wp14:pctWidth>
-              </wp14:sizeRelH>
-              <wp14:sizeRelV relativeFrom="margin">
-                <wp14:pctHeight>0</wp14:pctHeight>
-              </wp14:sizeRelV>
-            </wp:anchor>
+            </wp:inline>
           </w:drawing>
         </w:r>
       </w:ins>
-      <w:r>
+    </w:p>
+    <w:p>
+      <w:pPr>
+        <w:pStyle w:val="Prrafodelista"/>
+        <w:spacing w:line="256" w:lineRule="auto"/>
         <w:rPr>
-          <w:b/>
-          <w:bCs/>
-        </w:rPr>
-        <w:t>Comentarios/Valoraciones</w:t>
-      </w:r>
-      <w:r>
-        <w:t xml:space="preserve">: pequeña sección donde puedes evaluar que te </w:t>
-      </w:r>
-      <w:r>
-        <w:t>h</w:t>
-      </w:r>
-      <w:r>
-        <w:t>a parecido la página y dejar un comentario.</w:t>
-      </w:r>
-    </w:p>
-    <w:p>
-      <w:pPr>
-        <w:rPr>
-          <w:ins w:id="66" w:author="ANTONIO MARÍN MARTÍNEZ" w:date="2022-11-07T09:17:00Z"/>
+          <w:ins w:id="89" w:author="ANTONIO MARÍN MARTÍNEZ" w:date="2022-12-01T18:41:00Z"/>
           <w:noProof/>
         </w:rPr>
       </w:pPr>
     </w:p>
     <w:p>
       <w:pPr>
+        <w:pStyle w:val="Prrafodelista"/>
+        <w:spacing w:line="256" w:lineRule="auto"/>
+        <w:jc w:val="center"/>
         <w:rPr>
-          <w:del w:id="67" w:author="ANTONIO MARÍN MARTÍNEZ" w:date="2022-11-07T09:10:00Z"/>
+          <w:ins w:id="90" w:author="ANTONIO MARÍN MARTÍNEZ" w:date="2022-12-01T18:43:00Z"/>
+          <w:noProof/>
         </w:rPr>
       </w:pPr>
     </w:p>
     <w:p>
       <w:pPr>
-        <w:tabs>
-          <w:tab w:val="left" w:pos="3132"/>
-        </w:tabs>
-        <w:pPrChange w:id="68" w:author="ANTONIO MARÍN MARTÍNEZ" w:date="2022-11-06T21:19:00Z">
-          <w:pPr/>
+        <w:pStyle w:val="Prrafodelista"/>
+        <w:spacing w:line="256" w:lineRule="auto"/>
+        <w:jc w:val="center"/>
+        <w:rPr>
+          <w:ins w:id="91" w:author="ANTONIO MARÍN MARTÍNEZ" w:date="2022-12-01T18:43:00Z"/>
+          <w:noProof/>
+        </w:rPr>
+      </w:pPr>
+    </w:p>
+    <w:p>
+      <w:pPr>
+        <w:pStyle w:val="Prrafodelista"/>
+        <w:spacing w:line="256" w:lineRule="auto"/>
+        <w:jc w:val="center"/>
+        <w:rPr>
+          <w:ins w:id="92" w:author="ANTONIO MARÍN MARTÍNEZ" w:date="2022-12-01T18:43:00Z"/>
+          <w:noProof/>
+        </w:rPr>
+      </w:pPr>
+    </w:p>
+    <w:p>
+      <w:pPr>
+        <w:pStyle w:val="Prrafodelista"/>
+        <w:spacing w:line="256" w:lineRule="auto"/>
+        <w:jc w:val="center"/>
+        <w:rPr>
+          <w:ins w:id="93" w:author="ANTONIO MARÍN MARTÍNEZ" w:date="2022-12-01T18:43:00Z"/>
+          <w:noProof/>
+        </w:rPr>
+      </w:pPr>
+    </w:p>
+    <w:p>
+      <w:pPr>
+        <w:pStyle w:val="Prrafodelista"/>
+        <w:spacing w:line="256" w:lineRule="auto"/>
+        <w:jc w:val="center"/>
+        <w:rPr>
+          <w:ins w:id="94" w:author="ANTONIO MARÍN MARTÍNEZ" w:date="2022-12-01T18:43:00Z"/>
+          <w:noProof/>
+        </w:rPr>
+      </w:pPr>
+    </w:p>
+    <w:p>
+      <w:pPr>
+        <w:pStyle w:val="Prrafodelista"/>
+        <w:spacing w:line="256" w:lineRule="auto"/>
+        <w:jc w:val="center"/>
+        <w:rPr>
+          <w:ins w:id="95" w:author="ANTONIO MARÍN MARTÍNEZ" w:date="2022-12-01T18:43:00Z"/>
+          <w:noProof/>
+        </w:rPr>
+      </w:pPr>
+    </w:p>
+    <w:p>
+      <w:pPr>
+        <w:pStyle w:val="Prrafodelista"/>
+        <w:spacing w:line="256" w:lineRule="auto"/>
+        <w:jc w:val="center"/>
+        <w:rPr>
+          <w:ins w:id="96" w:author="ANTONIO MARÍN MARTÍNEZ" w:date="2022-12-01T18:43:00Z"/>
+          <w:noProof/>
+        </w:rPr>
+      </w:pPr>
+    </w:p>
+    <w:p>
+      <w:pPr>
+        <w:pStyle w:val="Prrafodelista"/>
+        <w:spacing w:line="256" w:lineRule="auto"/>
+        <w:jc w:val="center"/>
+        <w:rPr>
+          <w:ins w:id="97" w:author="ANTONIO MARÍN MARTÍNEZ" w:date="2022-12-01T18:43:00Z"/>
+          <w:noProof/>
+        </w:rPr>
+      </w:pPr>
+    </w:p>
+    <w:p>
+      <w:pPr>
+        <w:pStyle w:val="Prrafodelista"/>
+        <w:spacing w:line="256" w:lineRule="auto"/>
+        <w:jc w:val="center"/>
+        <w:rPr>
+          <w:ins w:id="98" w:author="ANTONIO MARÍN MARTÍNEZ" w:date="2022-12-01T18:43:00Z"/>
+          <w:noProof/>
+        </w:rPr>
+      </w:pPr>
+    </w:p>
+    <w:p>
+      <w:pPr>
+        <w:pStyle w:val="Prrafodelista"/>
+        <w:spacing w:line="256" w:lineRule="auto"/>
+        <w:jc w:val="center"/>
+        <w:rPr>
+          <w:ins w:id="99" w:author="ANTONIO MARÍN MARTÍNEZ" w:date="2022-12-01T18:42:00Z"/>
+          <w:noProof/>
+        </w:rPr>
+      </w:pPr>
+    </w:p>
+    <w:p>
+      <w:pPr>
+        <w:pStyle w:val="Prrafodelista"/>
+        <w:spacing w:line="256" w:lineRule="auto"/>
+        <w:jc w:val="center"/>
+        <w:rPr>
+          <w:ins w:id="100" w:author="ANTONIO MARÍN MARTÍNEZ" w:date="2022-11-07T09:17:00Z"/>
+        </w:rPr>
+        <w:pPrChange w:id="101" w:author="ANTONIO MARÍN MARTÍNEZ" w:date="2022-12-01T18:41:00Z">
+          <w:pPr>
+            <w:pStyle w:val="Prrafodelista"/>
+            <w:numPr>
+              <w:numId w:val="7"/>
+            </w:numPr>
+            <w:spacing w:line="256" w:lineRule="auto"/>
+            <w:ind w:hanging="360"/>
+          </w:pPr>
         </w:pPrChange>
       </w:pPr>
-      <w:del w:id="69" w:author="ANTONIO MARÍN MARTÍNEZ" w:date="2022-11-06T21:19:00Z">
+      <w:ins w:id="102" w:author="ANTONIO MARÍN MARTÍNEZ" w:date="2022-12-01T18:41:00Z">
         <w:r>
           <w:rPr>
             <w:noProof/>
           </w:rPr>
+          <w:lastRenderedPageBreak/>
           <w:drawing>
-            <wp:anchor distT="0" distB="0" distL="114300" distR="114300" simplePos="0" relativeHeight="251701248" behindDoc="1" locked="0" layoutInCell="1" allowOverlap="1" wp14:anchorId="29ED0171" wp14:editId="37F07062">
-              <wp:simplePos x="0" y="0"/>
-              <wp:positionH relativeFrom="margin">
-                <wp:posOffset>455295</wp:posOffset>
-              </wp:positionH>
-              <wp:positionV relativeFrom="paragraph">
-                <wp:posOffset>-556260</wp:posOffset>
-              </wp:positionV>
-              <wp:extent cx="4381500" cy="5657850"/>
-              <wp:effectExtent l="0" t="0" r="0" b="0"/>
-              <wp:wrapNone/>
-              <wp:docPr id="31" name="Imagen 31"/>
+            <wp:inline distT="0" distB="0" distL="0" distR="0" wp14:anchorId="79C8F0CA" wp14:editId="1F1A6D09">
+              <wp:extent cx="4961890" cy="4472940"/>
+              <wp:effectExtent l="0" t="0" r="0" b="3810"/>
+              <wp:docPr id="4" name="Imagen 4" descr="Interfaz de usuario gráfica, Aplicación, Word&#10;&#10;Descripción generada automáticamente"/>
               <wp:cNvGraphicFramePr>
                 <a:graphicFrameLocks xmlns:a="http://schemas.openxmlformats.org/drawingml/2006/main" noChangeAspect="1"/>
               </wp:cNvGraphicFramePr>
@@ -3506,18 +3837,18 @@
                 <a:graphicData uri="http://schemas.openxmlformats.org/drawingml/2006/picture">
                   <pic:pic xmlns:pic="http://schemas.openxmlformats.org/drawingml/2006/picture">
                     <pic:nvPicPr>
-                      <pic:cNvPr id="1" name=""/>
+                      <pic:cNvPr id="4" name="Imagen 4" descr="Interfaz de usuario gráfica, Aplicación, Word&#10;&#10;Descripción generada automáticamente"/>
                       <pic:cNvPicPr/>
                     </pic:nvPicPr>
                     <pic:blipFill rotWithShape="1">
                       <a:blip r:embed="rId14"/>
-                      <a:srcRect l="13094" t="19927" r="55740" b="8517"/>
+                      <a:srcRect l="30770" t="23417" r="40665" b="30801"/>
                       <a:stretch/>
                     </pic:blipFill>
                     <pic:spPr bwMode="auto">
                       <a:xfrm>
                         <a:off x="0" y="0"/>
-                        <a:ext cx="4381500" cy="5657850"/>
+                        <a:ext cx="4974923" cy="4484689"/>
                       </a:xfrm>
                       <a:prstGeom prst="rect">
                         <a:avLst/>
@@ -3534,32 +3865,26 @@
                   </pic:pic>
                 </a:graphicData>
               </a:graphic>
-              <wp14:sizeRelH relativeFrom="margin">
-                <wp14:pctWidth>0</wp14:pctWidth>
-              </wp14:sizeRelH>
-              <wp14:sizeRelV relativeFrom="margin">
-                <wp14:pctHeight>0</wp14:pctHeight>
-              </wp14:sizeRelV>
-            </wp:anchor>
+            </wp:inline>
           </w:drawing>
         </w:r>
-      </w:del>
-      <w:ins w:id="70" w:author="ANTONIO MARÍN MARTÍNEZ" w:date="2022-11-06T21:19:00Z">
-        <w:r>
-          <w:tab/>
-        </w:r>
       </w:ins>
     </w:p>
-    <w:p/>
-    <w:p/>
-    <w:p/>
     <w:p>
       <w:pPr>
         <w:rPr>
-          <w:ins w:id="71" w:author="ANTONIO MARÍN MARTÍNEZ" w:date="2022-11-06T21:18:00Z"/>
+          <w:ins w:id="103" w:author="ANTONIO MARÍN MARTÍNEZ" w:date="2022-11-07T09:17:00Z"/>
+          <w:noProof/>
         </w:rPr>
       </w:pPr>
-      <w:ins w:id="72" w:author="ANTONIO MARÍN MARTÍNEZ" w:date="2022-11-06T21:37:00Z">
+    </w:p>
+    <w:p>
+      <w:pPr>
+        <w:rPr>
+          <w:del w:id="104" w:author="ANTONIO MARÍN MARTÍNEZ" w:date="2022-11-07T09:10:00Z"/>
+        </w:rPr>
+      </w:pPr>
+      <w:ins w:id="105" w:author="ANTONIO MARÍN MARTÍNEZ" w:date="2022-11-06T21:37:00Z">
         <w:r>
           <w:rPr>
             <w:noProof/>
@@ -3567,13 +3892,13 @@
           <mc:AlternateContent>
             <mc:Choice Requires="wps">
               <w:drawing>
-                <wp:anchor distT="0" distB="0" distL="114300" distR="114300" simplePos="0" relativeHeight="251725824" behindDoc="0" locked="0" layoutInCell="1" allowOverlap="1" wp14:anchorId="6EE57B5E" wp14:editId="0AD39C51">
+                <wp:anchor distT="0" distB="0" distL="114300" distR="114300" simplePos="0" relativeHeight="251725824" behindDoc="0" locked="0" layoutInCell="1" allowOverlap="1" wp14:anchorId="6EE57B5E" wp14:editId="7A4A0427">
                   <wp:simplePos x="0" y="0"/>
                   <wp:positionH relativeFrom="margin">
-                    <wp:align>center</wp:align>
+                    <wp:posOffset>1133475</wp:posOffset>
                   </wp:positionH>
                   <wp:positionV relativeFrom="paragraph">
-                    <wp:posOffset>7620</wp:posOffset>
+                    <wp:posOffset>117475</wp:posOffset>
                   </wp:positionV>
                   <wp:extent cx="2827020" cy="2636520"/>
                   <wp:effectExtent l="0" t="0" r="0" b="0"/>
@@ -3631,7 +3956,7 @@
             </mc:Choice>
             <mc:Fallback>
               <w:pict>
-                <v:shape w14:anchorId="6322D9B3" id="Signo de multiplicación 22" o:spid="_x0000_s1026" style="position:absolute;margin-left:0;margin-top:.6pt;width:222.6pt;height:207.6pt;z-index:251725824;visibility:visible;mso-wrap-style:square;mso-wrap-distance-left:9pt;mso-wrap-distance-top:0;mso-wrap-distance-right:9pt;mso-wrap-distance-bottom:0;mso-position-horizontal:center;mso-position-horizontal-relative:margin;mso-position-vertical:absolute;mso-position-vertical-relative:text;v-text-anchor:middle" coordsize="2827020,2636520" o:gfxdata="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" path="m467511,859975l890448,406478r523062,487815l1936572,406478r422937,453497l1868111,1318260r491398,458285l1936572,2230042,1413510,1742227,890448,2230042,467511,1776545,958909,1318260,467511,859975xe" fillcolor="red" strokecolor="#c00000" strokeweight="1pt">
+                <v:shape w14:anchorId="566F32F9" id="Signo de multiplicación 22" o:spid="_x0000_s1026" style="position:absolute;margin-left:89.25pt;margin-top:9.25pt;width:222.6pt;height:207.6pt;z-index:251725824;visibility:visible;mso-wrap-style:square;mso-wrap-distance-left:9pt;mso-wrap-distance-top:0;mso-wrap-distance-right:9pt;mso-wrap-distance-bottom:0;mso-position-horizontal:absolute;mso-position-horizontal-relative:margin;mso-position-vertical:absolute;mso-position-vertical-relative:text;v-text-anchor:middle" coordsize="2827020,2636520" o:gfxdata="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" path="m467511,859975l890448,406478r523062,487815l1936572,406478r422937,453497l1868111,1318260r491398,458285l1936572,2230042,1413510,1742227,890448,2230042,467511,1776545,958909,1318260,467511,859975xe" fillcolor="red" strokecolor="#c00000" strokeweight="1pt">
                   <v:stroke joinstyle="miter"/>
                   <v:path arrowok="t" o:connecttype="custom" o:connectlocs="467511,859975;890448,406478;1413510,894293;1936572,406478;2359509,859975;1868111,1318260;2359509,1776545;1936572,2230042;1413510,1742227;890448,2230042;467511,1776545;958909,1318260;467511,859975" o:connectangles="0,0,0,0,0,0,0,0,0,0,0,0,0"/>
                   <w10:wrap anchorx="margin"/>
@@ -3644,85 +3969,116 @@
     </w:p>
     <w:p>
       <w:pPr>
+        <w:tabs>
+          <w:tab w:val="left" w:pos="3132"/>
+        </w:tabs>
+        <w:pPrChange w:id="106" w:author="ANTONIO MARÍN MARTÍNEZ" w:date="2022-11-06T21:19:00Z">
+          <w:pPr/>
+        </w:pPrChange>
+      </w:pPr>
+      <w:del w:id="107" w:author="ANTONIO MARÍN MARTÍNEZ" w:date="2022-11-06T21:19:00Z">
+        <w:r>
+          <w:rPr>
+            <w:noProof/>
+          </w:rPr>
+          <w:drawing>
+            <wp:anchor distT="0" distB="0" distL="114300" distR="114300" simplePos="0" relativeHeight="251701248" behindDoc="1" locked="0" layoutInCell="1" allowOverlap="1" wp14:anchorId="29ED0171" wp14:editId="143A152D">
+              <wp:simplePos x="0" y="0"/>
+              <wp:positionH relativeFrom="margin">
+                <wp:posOffset>455295</wp:posOffset>
+              </wp:positionH>
+              <wp:positionV relativeFrom="paragraph">
+                <wp:posOffset>-556260</wp:posOffset>
+              </wp:positionV>
+              <wp:extent cx="4381500" cy="5657850"/>
+              <wp:effectExtent l="0" t="0" r="0" b="0"/>
+              <wp:wrapNone/>
+              <wp:docPr id="31" name="Imagen 31"/>
+              <wp:cNvGraphicFramePr>
+                <a:graphicFrameLocks xmlns:a="http://schemas.openxmlformats.org/drawingml/2006/main" noChangeAspect="1"/>
+              </wp:cNvGraphicFramePr>
+              <a:graphic xmlns:a="http://schemas.openxmlformats.org/drawingml/2006/main">
+                <a:graphicData uri="http://schemas.openxmlformats.org/drawingml/2006/picture">
+                  <pic:pic xmlns:pic="http://schemas.openxmlformats.org/drawingml/2006/picture">
+                    <pic:nvPicPr>
+                      <pic:cNvPr id="1" name=""/>
+                      <pic:cNvPicPr/>
+                    </pic:nvPicPr>
+                    <pic:blipFill rotWithShape="1">
+                      <a:blip r:embed="rId15"/>
+                      <a:srcRect l="13094" t="19927" r="55740" b="8517"/>
+                      <a:stretch/>
+                    </pic:blipFill>
+                    <pic:spPr bwMode="auto">
+                      <a:xfrm>
+                        <a:off x="0" y="0"/>
+                        <a:ext cx="4381500" cy="5657850"/>
+                      </a:xfrm>
+                      <a:prstGeom prst="rect">
+                        <a:avLst/>
+                      </a:prstGeom>
+                      <a:ln>
+                        <a:noFill/>
+                      </a:ln>
+                      <a:extLst>
+                        <a:ext uri="{53640926-AAD7-44D8-BBD7-CCE9431645EC}">
+                          <a14:shadowObscured xmlns:a14="http://schemas.microsoft.com/office/drawing/2010/main"/>
+                        </a:ext>
+                      </a:extLst>
+                    </pic:spPr>
+                  </pic:pic>
+                </a:graphicData>
+              </a:graphic>
+              <wp14:sizeRelH relativeFrom="margin">
+                <wp14:pctWidth>0</wp14:pctWidth>
+              </wp14:sizeRelH>
+              <wp14:sizeRelV relativeFrom="margin">
+                <wp14:pctHeight>0</wp14:pctHeight>
+              </wp14:sizeRelV>
+            </wp:anchor>
+          </w:drawing>
+        </w:r>
+      </w:del>
+      <w:ins w:id="108" w:author="ANTONIO MARÍN MARTÍNEZ" w:date="2022-11-06T21:19:00Z">
+        <w:r>
+          <w:tab/>
+        </w:r>
+      </w:ins>
+    </w:p>
+    <w:p/>
+    <w:p/>
+    <w:p>
+      <w:pPr>
         <w:rPr>
-          <w:ins w:id="73" w:author="ANTONIO MARÍN MARTÍNEZ" w:date="2022-11-06T21:18:00Z"/>
+          <w:del w:id="109" w:author="ANTONIO MARÍN MARTÍNEZ" w:date="2022-12-01T18:31:00Z"/>
         </w:rPr>
       </w:pPr>
     </w:p>
     <w:p>
       <w:pPr>
         <w:rPr>
-          <w:ins w:id="74" w:author="ANTONIO MARÍN MARTÍNEZ" w:date="2022-11-06T21:18:00Z"/>
+          <w:ins w:id="110" w:author="ANTONIO MARÍN MARTÍNEZ" w:date="2022-12-01T18:42:00Z"/>
         </w:rPr>
       </w:pPr>
     </w:p>
     <w:p>
       <w:pPr>
         <w:rPr>
-          <w:ins w:id="75" w:author="ANTONIO MARÍN MARTÍNEZ" w:date="2022-11-06T21:18:00Z"/>
+          <w:ins w:id="111" w:author="ANTONIO MARÍN MARTÍNEZ" w:date="2022-12-01T18:44:00Z"/>
         </w:rPr>
       </w:pPr>
     </w:p>
     <w:p>
       <w:pPr>
         <w:rPr>
-          <w:ins w:id="76" w:author="ANTONIO MARÍN MARTÍNEZ" w:date="2022-11-06T21:18:00Z"/>
+          <w:ins w:id="112" w:author="ANTONIO MARÍN MARTÍNEZ" w:date="2022-12-01T18:42:00Z"/>
         </w:rPr>
       </w:pPr>
     </w:p>
     <w:p>
       <w:pPr>
         <w:rPr>
-          <w:ins w:id="77" w:author="ANTONIO MARÍN MARTÍNEZ" w:date="2022-11-06T21:18:00Z"/>
-        </w:rPr>
-      </w:pPr>
-    </w:p>
-    <w:p>
-      <w:pPr>
-        <w:rPr>
-          <w:ins w:id="78" w:author="ANTONIO MARÍN MARTÍNEZ" w:date="2022-11-06T21:18:00Z"/>
-        </w:rPr>
-      </w:pPr>
-    </w:p>
-    <w:p>
-      <w:pPr>
-        <w:rPr>
-          <w:ins w:id="79" w:author="ANTONIO MARÍN MARTÍNEZ" w:date="2022-11-06T21:18:00Z"/>
-        </w:rPr>
-      </w:pPr>
-    </w:p>
-    <w:p>
-      <w:pPr>
-        <w:rPr>
-          <w:ins w:id="80" w:author="ANTONIO MARÍN MARTÍNEZ" w:date="2022-11-06T21:18:00Z"/>
-        </w:rPr>
-      </w:pPr>
-    </w:p>
-    <w:p>
-      <w:pPr>
-        <w:rPr>
-          <w:ins w:id="81" w:author="ANTONIO MARÍN MARTÍNEZ" w:date="2022-11-06T21:18:00Z"/>
-        </w:rPr>
-      </w:pPr>
-    </w:p>
-    <w:p>
-      <w:pPr>
-        <w:rPr>
-          <w:ins w:id="82" w:author="ANTONIO MARÍN MARTÍNEZ" w:date="2022-11-06T21:19:00Z"/>
-        </w:rPr>
-      </w:pPr>
-    </w:p>
-    <w:p>
-      <w:pPr>
-        <w:rPr>
-          <w:ins w:id="83" w:author="ANTONIO MARÍN MARTÍNEZ" w:date="2022-11-06T21:19:00Z"/>
-        </w:rPr>
-      </w:pPr>
-    </w:p>
-    <w:p>
-      <w:pPr>
-        <w:rPr>
-          <w:ins w:id="84" w:author="ANTONIO MARÍN MARTÍNEZ" w:date="2022-11-06T21:19:00Z"/>
+          <w:ins w:id="113" w:author="ANTONIO MARÍN MARTÍNEZ" w:date="2022-12-01T18:42:00Z"/>
         </w:rPr>
       </w:pPr>
     </w:p>
@@ -3735,18 +4091,43 @@
           <w:numId w:val="1"/>
         </w:numPr>
       </w:pPr>
-      <w:bookmarkStart w:id="85" w:name="_Toc117079424"/>
-      <w:r>
+      <w:bookmarkStart w:id="114" w:name="_Toc117079424"/>
+      <w:r>
+        <w:lastRenderedPageBreak/>
         <w:t>Bibliografía.</w:t>
       </w:r>
-      <w:bookmarkEnd w:id="85"/>
+      <w:bookmarkEnd w:id="114"/>
     </w:p>
     <w:p/>
     <w:p>
       <w:r>
-        <w:t xml:space="preserve">- National Geographic Kids: </w:t>
-      </w:r>
-      <w:hyperlink r:id="rId15" w:history="1">
+        <w:t xml:space="preserve">- </w:t>
+      </w:r>
+      <w:proofErr w:type="spellStart"/>
+      <w:r>
+        <w:t>National</w:t>
+      </w:r>
+      <w:proofErr w:type="spellEnd"/>
+      <w:r>
+        <w:t xml:space="preserve"> </w:t>
+      </w:r>
+      <w:proofErr w:type="spellStart"/>
+      <w:r>
+        <w:t>Geographic</w:t>
+      </w:r>
+      <w:proofErr w:type="spellEnd"/>
+      <w:r>
+        <w:t xml:space="preserve"> </w:t>
+      </w:r>
+      <w:proofErr w:type="spellStart"/>
+      <w:r>
+        <w:t>Kids</w:t>
+      </w:r>
+      <w:proofErr w:type="spellEnd"/>
+      <w:r>
+        <w:t xml:space="preserve">: </w:t>
+      </w:r>
+      <w:hyperlink r:id="rId16" w:history="1">
         <w:r>
           <w:rPr>
             <w:rStyle w:val="Hipervnculo"/>
@@ -3759,7 +4140,7 @@
       <w:r>
         <w:t xml:space="preserve">- Hélix: </w:t>
       </w:r>
-      <w:hyperlink r:id="rId16" w:history="1">
+      <w:hyperlink r:id="rId17" w:history="1">
         <w:r>
           <w:rPr>
             <w:rStyle w:val="Hipervnculo"/>
@@ -3775,9 +4156,17 @@
         </w:rPr>
       </w:pPr>
       <w:r>
-        <w:t xml:space="preserve">- Coolors: </w:t>
-      </w:r>
-      <w:hyperlink r:id="rId17" w:history="1">
+        <w:t xml:space="preserve">- </w:t>
+      </w:r>
+      <w:proofErr w:type="spellStart"/>
+      <w:r>
+        <w:t>Coolors</w:t>
+      </w:r>
+      <w:proofErr w:type="spellEnd"/>
+      <w:r>
+        <w:t xml:space="preserve">: </w:t>
+      </w:r>
+      <w:hyperlink r:id="rId18" w:history="1">
         <w:r>
           <w:rPr>
             <w:rStyle w:val="Hipervnculo"/>
@@ -3788,9 +4177,17 @@
     </w:p>
     <w:p>
       <w:r>
-        <w:t xml:space="preserve">- Unsplash: </w:t>
-      </w:r>
-      <w:hyperlink r:id="rId18" w:history="1">
+        <w:t xml:space="preserve">- </w:t>
+      </w:r>
+      <w:proofErr w:type="spellStart"/>
+      <w:r>
+        <w:t>Unsplash</w:t>
+      </w:r>
+      <w:proofErr w:type="spellEnd"/>
+      <w:r>
+        <w:t xml:space="preserve">: </w:t>
+      </w:r>
+      <w:hyperlink r:id="rId19" w:history="1">
         <w:r>
           <w:rPr>
             <w:rStyle w:val="Hipervnculo"/>
@@ -3801,9 +4198,17 @@
     </w:p>
     <w:p>
       <w:r>
-        <w:t xml:space="preserve">- Undraw: </w:t>
-      </w:r>
-      <w:hyperlink r:id="rId19" w:history="1">
+        <w:t xml:space="preserve">- </w:t>
+      </w:r>
+      <w:proofErr w:type="spellStart"/>
+      <w:r>
+        <w:t>Undraw</w:t>
+      </w:r>
+      <w:proofErr w:type="spellEnd"/>
+      <w:r>
+        <w:t xml:space="preserve">: </w:t>
+      </w:r>
+      <w:hyperlink r:id="rId20" w:history="1">
         <w:r>
           <w:rPr>
             <w:rStyle w:val="Hipervnculo"/>
@@ -3814,9 +4219,17 @@
     </w:p>
     <w:p>
       <w:r>
-        <w:t xml:space="preserve">- BoxIcons: </w:t>
-      </w:r>
-      <w:hyperlink r:id="rId20" w:history="1">
+        <w:t xml:space="preserve">- </w:t>
+      </w:r>
+      <w:proofErr w:type="spellStart"/>
+      <w:r>
+        <w:t>BoxIcons</w:t>
+      </w:r>
+      <w:proofErr w:type="spellEnd"/>
+      <w:r>
+        <w:t xml:space="preserve">: </w:t>
+      </w:r>
+      <w:hyperlink r:id="rId21" w:history="1">
         <w:r>
           <w:rPr>
             <w:rStyle w:val="Hipervnculo"/>
@@ -3826,8 +4239,8 @@
       </w:hyperlink>
     </w:p>
     <w:sectPr>
-      <w:footerReference w:type="default" r:id="rId21"/>
-      <w:footerReference w:type="first" r:id="rId22"/>
+      <w:footerReference w:type="default" r:id="rId22"/>
+      <w:footerReference w:type="first" r:id="rId23"/>
       <w:pgSz w:w="12240" w:h="15840"/>
       <w:pgMar w:top="1417" w:right="1701" w:bottom="1417" w:left="1701" w:header="720" w:footer="720" w:gutter="0"/>
       <w:pgNumType w:start="0"/>
@@ -5802,6 +6215,7 @@
     <w:rsid w:val="001874AD"/>
     <w:rsid w:val="002322FC"/>
     <w:rsid w:val="00283DCB"/>
+    <w:rsid w:val="004D5D0C"/>
     <w:rsid w:val="00542BA0"/>
     <w:rsid w:val="005A48AD"/>
     <w:rsid w:val="007206BC"/>
@@ -6576,7 +6990,7 @@
 
 <file path=customXml/item1.xml><?xml version="1.0" encoding="utf-8"?>
 <CoverPageProperties xmlns="http://schemas.microsoft.com/office/2006/coverPageProps">
-  <PublishDate>28 de noviembre de 2022</PublishDate>
+  <PublishDate>2 de DICIEMBRE de 2022</PublishDate>
   <Abstract/>
   <CompanyAddress>Antonio Marín Martínez</CompanyAddress>
   <CompanyPhone/>

</xml_diff>